<commit_message>
Added mean and stdev calculutions, broke tf when exiting cmd
</commit_message>
<xml_diff>
--- a/summerscramble/Week3/Week3_Answers.docx
+++ b/summerscramble/Week3/Week3_Answers.docx
@@ -1217,8 +1217,8 @@
         </w:rPr>
         <w:lastRenderedPageBreak/>
         <w:drawing>
-          <wp:inline distT="0" distB="0" distL="0" distR="0" wp14:anchorId="69E2B560" wp14:editId="45A1B851">
-            <wp:extent cx="5167648" cy="2743200"/>
+          <wp:inline distT="0" distB="0" distL="0" distR="0" wp14:anchorId="69E2B560" wp14:editId="20F4ECF9">
+            <wp:extent cx="1722549" cy="914400"/>
             <wp:effectExtent l="0" t="0" r="0" b="0"/>
             <wp:docPr id="6" name="Picture 6"/>
             <wp:cNvGraphicFramePr>
@@ -1240,7 +1240,7 @@
                   <pic:spPr>
                     <a:xfrm>
                       <a:off x="0" y="0"/>
-                      <a:ext cx="5167648" cy="2743200"/>
+                      <a:ext cx="1722549" cy="914400"/>
                     </a:xfrm>
                     <a:prstGeom prst="rect">
                       <a:avLst/>
@@ -1252,25 +1252,13 @@
           </wp:inline>
         </w:drawing>
       </w:r>
-    </w:p>
-    <w:p>
-      <w:pPr>
-        <w:shd w:val="clear" w:color="auto" w:fill="FFFFFF"/>
-        <w:spacing w:before="100" w:beforeAutospacing="1" w:after="100" w:afterAutospacing="1" w:line="240" w:lineRule="auto"/>
-        <w:rPr>
-          <w:rFonts w:ascii="Times New Roman" w:eastAsia="Times New Roman" w:hAnsi="Times New Roman" w:cs="Times New Roman"/>
-          <w:color w:val="000000"/>
-          <w:sz w:val="24"/>
-          <w:szCs w:val="24"/>
-        </w:rPr>
-      </w:pPr>
       <w:r>
         <w:rPr>
           <w:noProof/>
         </w:rPr>
         <w:drawing>
-          <wp:inline distT="0" distB="0" distL="0" distR="0" wp14:anchorId="275AD595" wp14:editId="38F94A76">
-            <wp:extent cx="5090056" cy="2743200"/>
+          <wp:inline distT="0" distB="0" distL="0" distR="0" wp14:anchorId="275AD595" wp14:editId="440AD4AB">
+            <wp:extent cx="5283200" cy="2847293"/>
             <wp:effectExtent l="0" t="0" r="0" b="0"/>
             <wp:docPr id="7" name="Picture 7"/>
             <wp:cNvGraphicFramePr>
@@ -1292,7 +1280,7 @@
                   <pic:spPr>
                     <a:xfrm>
                       <a:off x="0" y="0"/>
-                      <a:ext cx="5090056" cy="2743200"/>
+                      <a:ext cx="5288150" cy="2849961"/>
                     </a:xfrm>
                     <a:prstGeom prst="rect">
                       <a:avLst/>
@@ -1304,27 +1292,14 @@
           </wp:inline>
         </w:drawing>
       </w:r>
-    </w:p>
-    <w:p>
-      <w:pPr>
-        <w:shd w:val="clear" w:color="auto" w:fill="FFFFFF"/>
-        <w:spacing w:before="100" w:beforeAutospacing="1" w:after="100" w:afterAutospacing="1" w:line="240" w:lineRule="auto"/>
-        <w:rPr>
-          <w:rFonts w:ascii="Times New Roman" w:eastAsia="Times New Roman" w:hAnsi="Times New Roman" w:cs="Times New Roman"/>
-          <w:color w:val="000000"/>
-          <w:sz w:val="24"/>
-          <w:szCs w:val="24"/>
-        </w:rPr>
-      </w:pPr>
       <w:r>
         <w:rPr>
           <w:noProof/>
         </w:rPr>
-        <w:lastRenderedPageBreak/>
         <w:drawing>
-          <wp:inline distT="0" distB="0" distL="0" distR="0" wp14:anchorId="1573A269" wp14:editId="742C9B62">
-            <wp:extent cx="5117540" cy="2743200"/>
-            <wp:effectExtent l="0" t="0" r="6985" b="0"/>
+          <wp:inline distT="0" distB="0" distL="0" distR="0" wp14:anchorId="1573A269" wp14:editId="181F5B7F">
+            <wp:extent cx="4910667" cy="2632308"/>
+            <wp:effectExtent l="0" t="0" r="4445" b="0"/>
             <wp:docPr id="8" name="Picture 8"/>
             <wp:cNvGraphicFramePr>
               <a:graphicFrameLocks xmlns:a="http://schemas.openxmlformats.org/drawingml/2006/main" noChangeAspect="1"/>
@@ -1345,7 +1320,7 @@
                   <pic:spPr>
                     <a:xfrm>
                       <a:off x="0" y="0"/>
-                      <a:ext cx="5117540" cy="2743200"/>
+                      <a:ext cx="4914046" cy="2634119"/>
                     </a:xfrm>
                     <a:prstGeom prst="rect">
                       <a:avLst/>
@@ -1357,26 +1332,14 @@
           </wp:inline>
         </w:drawing>
       </w:r>
-    </w:p>
-    <w:p>
-      <w:pPr>
-        <w:shd w:val="clear" w:color="auto" w:fill="FFFFFF"/>
-        <w:spacing w:before="100" w:beforeAutospacing="1" w:after="100" w:afterAutospacing="1" w:line="240" w:lineRule="auto"/>
-        <w:rPr>
-          <w:rFonts w:ascii="Times New Roman" w:eastAsia="Times New Roman" w:hAnsi="Times New Roman" w:cs="Times New Roman"/>
-          <w:color w:val="000000"/>
-          <w:sz w:val="24"/>
-          <w:szCs w:val="24"/>
-        </w:rPr>
-      </w:pPr>
       <w:r>
         <w:rPr>
           <w:noProof/>
         </w:rPr>
         <w:drawing>
-          <wp:inline distT="0" distB="0" distL="0" distR="0" wp14:anchorId="67FFB4C0" wp14:editId="0C735D44">
-            <wp:extent cx="5003030" cy="2743200"/>
-            <wp:effectExtent l="0" t="0" r="7620" b="0"/>
+          <wp:inline distT="0" distB="0" distL="0" distR="0" wp14:anchorId="67FFB4C0" wp14:editId="14F1B9EE">
+            <wp:extent cx="1667677" cy="914400"/>
+            <wp:effectExtent l="0" t="0" r="8890" b="0"/>
             <wp:docPr id="9" name="Picture 9"/>
             <wp:cNvGraphicFramePr>
               <a:graphicFrameLocks xmlns:a="http://schemas.openxmlformats.org/drawingml/2006/main" noChangeAspect="1"/>
@@ -1397,7 +1360,7 @@
                   <pic:spPr>
                     <a:xfrm>
                       <a:off x="0" y="0"/>
-                      <a:ext cx="5003030" cy="2743200"/>
+                      <a:ext cx="1667677" cy="914400"/>
                     </a:xfrm>
                     <a:prstGeom prst="rect">
                       <a:avLst/>
@@ -1451,8 +1414,8 @@
         </w:rPr>
         <w:lastRenderedPageBreak/>
         <w:drawing>
-          <wp:inline distT="0" distB="0" distL="0" distR="0" wp14:anchorId="7610FFDD" wp14:editId="21F1F461">
-            <wp:extent cx="2860181" cy="2743200"/>
+          <wp:inline distT="0" distB="0" distL="0" distR="0" wp14:anchorId="7610FFDD" wp14:editId="23DE13E0">
+            <wp:extent cx="1811867" cy="1737762"/>
             <wp:effectExtent l="0" t="0" r="0" b="0"/>
             <wp:docPr id="10" name="Picture 10"/>
             <wp:cNvGraphicFramePr>
@@ -1474,7 +1437,7 @@
                   <pic:spPr>
                     <a:xfrm>
                       <a:off x="0" y="0"/>
-                      <a:ext cx="2860181" cy="2743200"/>
+                      <a:ext cx="1823330" cy="1748757"/>
                     </a:xfrm>
                     <a:prstGeom prst="rect">
                       <a:avLst/>
@@ -1503,9 +1466,9 @@
           <w:noProof/>
         </w:rPr>
         <w:drawing>
-          <wp:inline distT="0" distB="0" distL="0" distR="0" wp14:anchorId="635D014F" wp14:editId="2F78C28B">
-            <wp:extent cx="3552241" cy="2743200"/>
-            <wp:effectExtent l="0" t="0" r="0" b="0"/>
+          <wp:inline distT="0" distB="0" distL="0" distR="0" wp14:anchorId="635D014F" wp14:editId="64048C9C">
+            <wp:extent cx="2726267" cy="2105346"/>
+            <wp:effectExtent l="0" t="0" r="0" b="9525"/>
             <wp:docPr id="11" name="Picture 11"/>
             <wp:cNvGraphicFramePr>
               <a:graphicFrameLocks xmlns:a="http://schemas.openxmlformats.org/drawingml/2006/main" noChangeAspect="1"/>
@@ -1526,7 +1489,7 @@
                   <pic:spPr>
                     <a:xfrm>
                       <a:off x="0" y="0"/>
-                      <a:ext cx="3552241" cy="2743200"/>
+                      <a:ext cx="2739073" cy="2115236"/>
                     </a:xfrm>
                     <a:prstGeom prst="rect">
                       <a:avLst/>
@@ -1538,27 +1501,14 @@
           </wp:inline>
         </w:drawing>
       </w:r>
-    </w:p>
-    <w:p>
-      <w:pPr>
-        <w:shd w:val="clear" w:color="auto" w:fill="FFFFFF"/>
-        <w:spacing w:before="100" w:beforeAutospacing="1" w:after="100" w:afterAutospacing="1" w:line="240" w:lineRule="auto"/>
-        <w:rPr>
-          <w:rFonts w:ascii="Times New Roman" w:eastAsia="Times New Roman" w:hAnsi="Times New Roman" w:cs="Times New Roman"/>
-          <w:color w:val="000000"/>
-          <w:sz w:val="24"/>
-          <w:szCs w:val="24"/>
-        </w:rPr>
-      </w:pPr>
       <w:r>
         <w:rPr>
           <w:noProof/>
         </w:rPr>
-        <w:lastRenderedPageBreak/>
         <w:drawing>
-          <wp:inline distT="0" distB="0" distL="0" distR="0" wp14:anchorId="75888AF4" wp14:editId="285312BD">
-            <wp:extent cx="3571935" cy="2743200"/>
-            <wp:effectExtent l="0" t="0" r="9525" b="0"/>
+          <wp:inline distT="0" distB="0" distL="0" distR="0" wp14:anchorId="75888AF4" wp14:editId="31CDB0B8">
+            <wp:extent cx="3009686" cy="2311400"/>
+            <wp:effectExtent l="0" t="0" r="635" b="0"/>
             <wp:docPr id="12" name="Picture 12"/>
             <wp:cNvGraphicFramePr>
               <a:graphicFrameLocks xmlns:a="http://schemas.openxmlformats.org/drawingml/2006/main" noChangeAspect="1"/>
@@ -1579,7 +1529,7 @@
                   <pic:spPr>
                     <a:xfrm>
                       <a:off x="0" y="0"/>
-                      <a:ext cx="3571935" cy="2743200"/>
+                      <a:ext cx="3009737" cy="2311439"/>
                     </a:xfrm>
                     <a:prstGeom prst="rect">
                       <a:avLst/>
@@ -1608,9 +1558,9 @@
           <w:noProof/>
         </w:rPr>
         <w:drawing>
-          <wp:inline distT="0" distB="0" distL="0" distR="0" wp14:anchorId="629E237C" wp14:editId="1D6AB7FF">
-            <wp:extent cx="3437051" cy="2743200"/>
-            <wp:effectExtent l="0" t="0" r="0" b="0"/>
+          <wp:inline distT="0" distB="0" distL="0" distR="0" wp14:anchorId="629E237C" wp14:editId="54D018FB">
+            <wp:extent cx="2489200" cy="1986695"/>
+            <wp:effectExtent l="0" t="0" r="6350" b="0"/>
             <wp:docPr id="13" name="Picture 13"/>
             <wp:cNvGraphicFramePr>
               <a:graphicFrameLocks xmlns:a="http://schemas.openxmlformats.org/drawingml/2006/main" noChangeAspect="1"/>
@@ -1631,7 +1581,7 @@
                   <pic:spPr>
                     <a:xfrm>
                       <a:off x="0" y="0"/>
-                      <a:ext cx="3437051" cy="2743200"/>
+                      <a:ext cx="2499207" cy="1994682"/>
                     </a:xfrm>
                     <a:prstGeom prst="rect">
                       <a:avLst/>
@@ -1643,27 +1593,14 @@
           </wp:inline>
         </w:drawing>
       </w:r>
-    </w:p>
-    <w:p>
-      <w:pPr>
-        <w:shd w:val="clear" w:color="auto" w:fill="FFFFFF"/>
-        <w:spacing w:before="100" w:beforeAutospacing="1" w:after="100" w:afterAutospacing="1" w:line="240" w:lineRule="auto"/>
-        <w:rPr>
-          <w:rFonts w:ascii="Times New Roman" w:eastAsia="Times New Roman" w:hAnsi="Times New Roman" w:cs="Times New Roman"/>
-          <w:color w:val="000000"/>
-          <w:sz w:val="24"/>
-          <w:szCs w:val="24"/>
-        </w:rPr>
-      </w:pPr>
       <w:r>
         <w:rPr>
           <w:noProof/>
         </w:rPr>
-        <w:lastRenderedPageBreak/>
         <w:drawing>
-          <wp:inline distT="0" distB="0" distL="0" distR="0" wp14:anchorId="287D9DA4" wp14:editId="7E030E37">
-            <wp:extent cx="3497726" cy="2743200"/>
-            <wp:effectExtent l="0" t="0" r="7620" b="0"/>
+          <wp:inline distT="0" distB="0" distL="0" distR="0" wp14:anchorId="287D9DA4" wp14:editId="08BDC4D5">
+            <wp:extent cx="2345267" cy="1839348"/>
+            <wp:effectExtent l="0" t="0" r="0" b="8890"/>
             <wp:docPr id="14" name="Picture 14"/>
             <wp:cNvGraphicFramePr>
               <a:graphicFrameLocks xmlns:a="http://schemas.openxmlformats.org/drawingml/2006/main" noChangeAspect="1"/>
@@ -1684,7 +1621,7 @@
                   <pic:spPr>
                     <a:xfrm>
                       <a:off x="0" y="0"/>
-                      <a:ext cx="3497726" cy="2743200"/>
+                      <a:ext cx="2359843" cy="1850779"/>
                     </a:xfrm>
                     <a:prstGeom prst="rect">
                       <a:avLst/>
@@ -1712,6 +1649,7 @@
         <w:rPr>
           <w:noProof/>
         </w:rPr>
+        <w:lastRenderedPageBreak/>
         <w:drawing>
           <wp:inline distT="0" distB="0" distL="0" distR="0" wp14:anchorId="031CE2DC" wp14:editId="4F8A5088">
             <wp:extent cx="3463399" cy="2743200"/>
@@ -1764,7 +1702,6 @@
         <w:rPr>
           <w:noProof/>
         </w:rPr>
-        <w:lastRenderedPageBreak/>
         <w:drawing>
           <wp:inline distT="0" distB="0" distL="0" distR="0" wp14:anchorId="362E4138" wp14:editId="3ABCD8BA">
             <wp:extent cx="3530764" cy="2743200"/>
@@ -1920,19 +1857,27 @@
         <w:spacing w:before="100" w:beforeAutospacing="1" w:after="100" w:afterAutospacing="1" w:line="240" w:lineRule="auto"/>
         <w:rPr>
           <w:rFonts w:ascii="Times New Roman" w:eastAsia="Times New Roman" w:hAnsi="Times New Roman" w:cs="Times New Roman"/>
-          <w:color w:val="C00000"/>
-          <w:sz w:val="24"/>
-          <w:szCs w:val="24"/>
-        </w:rPr>
-      </w:pPr>
-      <w:r>
-        <w:rPr>
-          <w:rFonts w:ascii="Times New Roman" w:eastAsia="Times New Roman" w:hAnsi="Times New Roman" w:cs="Times New Roman"/>
-          <w:color w:val="C00000"/>
-          <w:sz w:val="24"/>
-          <w:szCs w:val="24"/>
-        </w:rPr>
-        <w:t>Try to visually see differences in the heatmap activations of a benign sample vs its adversarial example. Use the adversarial examples you generated last week. What changes in the model’s detection? How does what it detects help determine the ultimate classification?</w:t>
+          <w:sz w:val="24"/>
+          <w:szCs w:val="24"/>
+        </w:rPr>
+      </w:pPr>
+      <w:r>
+        <w:rPr>
+          <w:rFonts w:ascii="Times New Roman" w:eastAsia="Times New Roman" w:hAnsi="Times New Roman" w:cs="Times New Roman"/>
+          <w:sz w:val="24"/>
+          <w:szCs w:val="24"/>
+        </w:rPr>
+        <w:t xml:space="preserve">Try to visually see differences in the heatmap activations of a benign sample vs its adversarial example. Use the adversarial examples you generated last week. </w:t>
+      </w:r>
+      <w:r>
+        <w:rPr>
+          <w:rFonts w:ascii="Times New Roman" w:eastAsia="Times New Roman" w:hAnsi="Times New Roman" w:cs="Times New Roman"/>
+          <w:b/>
+          <w:bCs/>
+          <w:sz w:val="24"/>
+          <w:szCs w:val="24"/>
+        </w:rPr>
+        <w:t>What changes in the model’s detection? How does what it detects help determine the ultimate classification?</w:t>
       </w:r>
     </w:p>
     <w:p>
@@ -2163,7 +2108,6 @@
           <w:sz w:val="24"/>
           <w:szCs w:val="24"/>
         </w:rPr>
-        <w:lastRenderedPageBreak/>
         <w:t xml:space="preserve">Calculate the mean and standard deviation for each neuron of the Dense layer for each class, e.g. for neuron 1 of the Dense layer for class ‘4’, the mean activation value is 3.6 with a </w:t>
       </w:r>
       <w:proofErr w:type="spellStart"/>

</xml_diff>

<commit_message>
calculated out of bounds percentages
</commit_message>
<xml_diff>
--- a/summerscramble/Week3/Week3_Answers.docx
+++ b/summerscramble/Week3/Week3_Answers.docx
@@ -1926,15 +1926,15 @@
         <w:spacing w:before="100" w:beforeAutospacing="1" w:after="100" w:afterAutospacing="1" w:line="240" w:lineRule="auto"/>
         <w:rPr>
           <w:rFonts w:ascii="Times New Roman" w:eastAsia="Times New Roman" w:hAnsi="Times New Roman" w:cs="Times New Roman"/>
-          <w:color w:val="C00000"/>
-          <w:sz w:val="24"/>
-          <w:szCs w:val="24"/>
-        </w:rPr>
-      </w:pPr>
-      <w:r>
-        <w:rPr>
-          <w:rFonts w:ascii="Times New Roman" w:eastAsia="Times New Roman" w:hAnsi="Times New Roman" w:cs="Times New Roman"/>
-          <w:color w:val="C00000"/>
+          <w:color w:val="000000" w:themeColor="text1"/>
+          <w:sz w:val="24"/>
+          <w:szCs w:val="24"/>
+        </w:rPr>
+      </w:pPr>
+      <w:r>
+        <w:rPr>
+          <w:rFonts w:ascii="Times New Roman" w:eastAsia="Times New Roman" w:hAnsi="Times New Roman" w:cs="Times New Roman"/>
+          <w:color w:val="000000" w:themeColor="text1"/>
           <w:sz w:val="24"/>
           <w:szCs w:val="24"/>
         </w:rPr>
@@ -1944,7 +1944,7 @@
       <w:r>
         <w:rPr>
           <w:rFonts w:ascii="Times New Roman" w:eastAsia="Times New Roman" w:hAnsi="Times New Roman" w:cs="Times New Roman"/>
-          <w:color w:val="C00000"/>
+          <w:color w:val="000000" w:themeColor="text1"/>
           <w:sz w:val="24"/>
           <w:szCs w:val="24"/>
         </w:rPr>
@@ -1954,7 +1954,7 @@
       <w:r>
         <w:rPr>
           <w:rFonts w:ascii="Times New Roman" w:eastAsia="Times New Roman" w:hAnsi="Times New Roman" w:cs="Times New Roman"/>
-          <w:color w:val="C00000"/>
+          <w:color w:val="000000" w:themeColor="text1"/>
           <w:sz w:val="24"/>
           <w:szCs w:val="24"/>
         </w:rPr>
@@ -1964,7 +1964,7 @@
       <w:r>
         <w:rPr>
           <w:rFonts w:ascii="Times New Roman" w:eastAsia="Times New Roman" w:hAnsi="Times New Roman" w:cs="Times New Roman"/>
-          <w:color w:val="C00000"/>
+          <w:color w:val="000000" w:themeColor="text1"/>
           <w:sz w:val="24"/>
           <w:szCs w:val="24"/>
         </w:rPr>
@@ -1974,7 +1974,7 @@
       <w:r>
         <w:rPr>
           <w:rFonts w:ascii="Times New Roman" w:eastAsia="Times New Roman" w:hAnsi="Times New Roman" w:cs="Times New Roman"/>
-          <w:color w:val="C00000"/>
+          <w:color w:val="000000" w:themeColor="text1"/>
           <w:sz w:val="24"/>
           <w:szCs w:val="24"/>
         </w:rPr>
@@ -1984,7 +1984,7 @@
       <w:r>
         <w:rPr>
           <w:rFonts w:ascii="Times New Roman" w:eastAsia="Times New Roman" w:hAnsi="Times New Roman" w:cs="Times New Roman"/>
-          <w:color w:val="C00000"/>
+          <w:color w:val="000000" w:themeColor="text1"/>
           <w:sz w:val="24"/>
           <w:szCs w:val="24"/>
         </w:rPr>
@@ -1994,7 +1994,7 @@
       <w:r>
         <w:rPr>
           <w:rFonts w:ascii="Times New Roman" w:eastAsia="Times New Roman" w:hAnsi="Times New Roman" w:cs="Times New Roman"/>
-          <w:color w:val="C00000"/>
+          <w:color w:val="000000" w:themeColor="text1"/>
           <w:sz w:val="24"/>
           <w:szCs w:val="24"/>
         </w:rPr>
@@ -2004,7 +2004,7 @@
       <w:r>
         <w:rPr>
           <w:rFonts w:ascii="Times New Roman" w:eastAsia="Times New Roman" w:hAnsi="Times New Roman" w:cs="Times New Roman"/>
-          <w:color w:val="C00000"/>
+          <w:color w:val="000000" w:themeColor="text1"/>
           <w:sz w:val="24"/>
           <w:szCs w:val="24"/>
         </w:rPr>
@@ -2014,7 +2014,7 @@
       <w:r>
         <w:rPr>
           <w:rFonts w:ascii="Times New Roman" w:eastAsia="Times New Roman" w:hAnsi="Times New Roman" w:cs="Times New Roman"/>
-          <w:color w:val="C00000"/>
+          <w:color w:val="000000" w:themeColor="text1"/>
           <w:sz w:val="24"/>
           <w:szCs w:val="24"/>
         </w:rPr>
@@ -2024,7 +2024,7 @@
       <w:r>
         <w:rPr>
           <w:rFonts w:ascii="Times New Roman" w:eastAsia="Times New Roman" w:hAnsi="Times New Roman" w:cs="Times New Roman"/>
-          <w:color w:val="C00000"/>
+          <w:color w:val="000000" w:themeColor="text1"/>
           <w:sz w:val="24"/>
           <w:szCs w:val="24"/>
         </w:rPr>
@@ -2034,11 +2034,141 @@
       <w:r>
         <w:rPr>
           <w:rFonts w:ascii="Times New Roman" w:eastAsia="Times New Roman" w:hAnsi="Times New Roman" w:cs="Times New Roman"/>
-          <w:color w:val="C00000"/>
+          <w:color w:val="000000" w:themeColor="text1"/>
           <w:sz w:val="24"/>
           <w:szCs w:val="24"/>
         </w:rPr>
         <w:t>]…)</w:t>
+      </w:r>
+    </w:p>
+    <w:p>
+      <w:pPr>
+        <w:numPr>
+          <w:ilvl w:val="2"/>
+          <w:numId w:val="3"/>
+        </w:numPr>
+        <w:shd w:val="clear" w:color="auto" w:fill="FFFFFF"/>
+        <w:spacing w:before="100" w:beforeAutospacing="1" w:after="100" w:afterAutospacing="1" w:line="240" w:lineRule="auto"/>
+        <w:rPr>
+          <w:rFonts w:ascii="Times New Roman" w:eastAsia="Times New Roman" w:hAnsi="Times New Roman" w:cs="Times New Roman"/>
+          <w:color w:val="000000" w:themeColor="text1"/>
+          <w:sz w:val="24"/>
+          <w:szCs w:val="24"/>
+        </w:rPr>
+      </w:pPr>
+      <w:r>
+        <w:rPr>
+          <w:rFonts w:ascii="Times New Roman" w:eastAsia="Times New Roman" w:hAnsi="Times New Roman" w:cs="Times New Roman"/>
+          <w:color w:val="000000" w:themeColor="text1"/>
+          <w:sz w:val="24"/>
+          <w:szCs w:val="24"/>
+        </w:rPr>
+        <w:t>I created an array with as many rows as classes, and as many columns as neurons</w:t>
+      </w:r>
+    </w:p>
+    <w:p>
+      <w:pPr>
+        <w:numPr>
+          <w:ilvl w:val="2"/>
+          <w:numId w:val="3"/>
+        </w:numPr>
+        <w:shd w:val="clear" w:color="auto" w:fill="FFFFFF"/>
+        <w:spacing w:before="100" w:beforeAutospacing="1" w:after="100" w:afterAutospacing="1" w:line="240" w:lineRule="auto"/>
+        <w:rPr>
+          <w:rFonts w:ascii="Times New Roman" w:eastAsia="Times New Roman" w:hAnsi="Times New Roman" w:cs="Times New Roman"/>
+          <w:color w:val="000000" w:themeColor="text1"/>
+          <w:sz w:val="24"/>
+          <w:szCs w:val="24"/>
+        </w:rPr>
+      </w:pPr>
+      <w:r>
+        <w:rPr>
+          <w:rFonts w:ascii="Times New Roman" w:eastAsia="Times New Roman" w:hAnsi="Times New Roman" w:cs="Times New Roman"/>
+          <w:color w:val="000000" w:themeColor="text1"/>
+          <w:sz w:val="24"/>
+          <w:szCs w:val="24"/>
+        </w:rPr>
+        <w:t xml:space="preserve">As I looped through the first 5000 images, I used determined the image’s </w:t>
+      </w:r>
+      <w:r>
+        <w:rPr>
+          <w:rFonts w:ascii="Times New Roman" w:eastAsia="Times New Roman" w:hAnsi="Times New Roman" w:cs="Times New Roman"/>
+          <w:color w:val="000000" w:themeColor="text1"/>
+          <w:sz w:val="24"/>
+          <w:szCs w:val="24"/>
+        </w:rPr>
+        <w:t xml:space="preserve">classification with </w:t>
+      </w:r>
+      <w:proofErr w:type="spellStart"/>
+      <w:r>
+        <w:rPr>
+          <w:rFonts w:ascii="Times New Roman" w:eastAsia="Times New Roman" w:hAnsi="Times New Roman" w:cs="Times New Roman"/>
+          <w:color w:val="000000" w:themeColor="text1"/>
+          <w:sz w:val="24"/>
+          <w:szCs w:val="24"/>
+        </w:rPr>
+        <w:t>img_class</w:t>
+      </w:r>
+      <w:proofErr w:type="spellEnd"/>
+      <w:r>
+        <w:rPr>
+          <w:rFonts w:ascii="Times New Roman" w:eastAsia="Times New Roman" w:hAnsi="Times New Roman" w:cs="Times New Roman"/>
+          <w:color w:val="000000" w:themeColor="text1"/>
+          <w:sz w:val="24"/>
+          <w:szCs w:val="24"/>
+        </w:rPr>
+        <w:t xml:space="preserve"> = </w:t>
+      </w:r>
+      <w:proofErr w:type="gramStart"/>
+      <w:r>
+        <w:rPr>
+          <w:rFonts w:ascii="Times New Roman" w:eastAsia="Times New Roman" w:hAnsi="Times New Roman" w:cs="Times New Roman"/>
+          <w:color w:val="000000" w:themeColor="text1"/>
+          <w:sz w:val="24"/>
+          <w:szCs w:val="24"/>
+        </w:rPr>
+        <w:t>int(</w:t>
+      </w:r>
+      <w:proofErr w:type="spellStart"/>
+      <w:proofErr w:type="gramEnd"/>
+      <w:r>
+        <w:rPr>
+          <w:rFonts w:ascii="Times New Roman" w:eastAsia="Times New Roman" w:hAnsi="Times New Roman" w:cs="Times New Roman"/>
+          <w:color w:val="000000" w:themeColor="text1"/>
+          <w:sz w:val="24"/>
+          <w:szCs w:val="24"/>
+        </w:rPr>
+        <w:t>np.where</w:t>
+      </w:r>
+      <w:proofErr w:type="spellEnd"/>
+      <w:r>
+        <w:rPr>
+          <w:rFonts w:ascii="Times New Roman" w:eastAsia="Times New Roman" w:hAnsi="Times New Roman" w:cs="Times New Roman"/>
+          <w:color w:val="000000" w:themeColor="text1"/>
+          <w:sz w:val="24"/>
+          <w:szCs w:val="24"/>
+        </w:rPr>
+        <w:t>(</w:t>
+      </w:r>
+      <w:proofErr w:type="spellStart"/>
+      <w:r>
+        <w:rPr>
+          <w:rFonts w:ascii="Times New Roman" w:eastAsia="Times New Roman" w:hAnsi="Times New Roman" w:cs="Times New Roman"/>
+          <w:color w:val="000000" w:themeColor="text1"/>
+          <w:sz w:val="24"/>
+          <w:szCs w:val="24"/>
+        </w:rPr>
+        <w:t>keract_targets</w:t>
+      </w:r>
+      <w:proofErr w:type="spellEnd"/>
+      <w:r>
+        <w:rPr>
+          <w:rFonts w:ascii="Times New Roman" w:eastAsia="Times New Roman" w:hAnsi="Times New Roman" w:cs="Times New Roman"/>
+          <w:color w:val="000000" w:themeColor="text1"/>
+          <w:sz w:val="24"/>
+          <w:szCs w:val="24"/>
+        </w:rPr>
+        <w:t xml:space="preserve"> == 1)[0][0])</w:t>
       </w:r>
     </w:p>
     <w:p>
@@ -2051,15 +2181,15 @@
         <w:spacing w:before="100" w:beforeAutospacing="1" w:after="100" w:afterAutospacing="1" w:line="240" w:lineRule="auto"/>
         <w:rPr>
           <w:rFonts w:ascii="Times New Roman" w:eastAsia="Times New Roman" w:hAnsi="Times New Roman" w:cs="Times New Roman"/>
-          <w:color w:val="C00000"/>
-          <w:sz w:val="24"/>
-          <w:szCs w:val="24"/>
-        </w:rPr>
-      </w:pPr>
-      <w:r>
-        <w:rPr>
-          <w:rFonts w:ascii="Times New Roman" w:eastAsia="Times New Roman" w:hAnsi="Times New Roman" w:cs="Times New Roman"/>
-          <w:color w:val="C00000"/>
+          <w:color w:val="000000" w:themeColor="text1"/>
+          <w:sz w:val="24"/>
+          <w:szCs w:val="24"/>
+        </w:rPr>
+      </w:pPr>
+      <w:r>
+        <w:rPr>
+          <w:rFonts w:ascii="Times New Roman" w:eastAsia="Times New Roman" w:hAnsi="Times New Roman" w:cs="Times New Roman"/>
+          <w:color w:val="000000" w:themeColor="text1"/>
           <w:sz w:val="24"/>
           <w:szCs w:val="24"/>
         </w:rPr>
@@ -2069,7 +2199,7 @@
       <w:r>
         <w:rPr>
           <w:rFonts w:ascii="Times New Roman" w:eastAsia="Times New Roman" w:hAnsi="Times New Roman" w:cs="Times New Roman"/>
-          <w:color w:val="C00000"/>
+          <w:color w:val="000000" w:themeColor="text1"/>
           <w:sz w:val="24"/>
           <w:szCs w:val="24"/>
         </w:rPr>
@@ -2079,11 +2209,56 @@
       <w:r>
         <w:rPr>
           <w:rFonts w:ascii="Times New Roman" w:eastAsia="Times New Roman" w:hAnsi="Times New Roman" w:cs="Times New Roman"/>
-          <w:color w:val="C00000"/>
+          <w:color w:val="000000" w:themeColor="text1"/>
           <w:sz w:val="24"/>
           <w:szCs w:val="24"/>
         </w:rPr>
         <w:t xml:space="preserve"> and record the 128 values of the Dense layer for each.</w:t>
+      </w:r>
+    </w:p>
+    <w:p>
+      <w:pPr>
+        <w:numPr>
+          <w:ilvl w:val="2"/>
+          <w:numId w:val="3"/>
+        </w:numPr>
+        <w:shd w:val="clear" w:color="auto" w:fill="FFFFFF"/>
+        <w:spacing w:before="100" w:beforeAutospacing="1" w:after="100" w:afterAutospacing="1" w:line="240" w:lineRule="auto"/>
+        <w:rPr>
+          <w:rFonts w:ascii="Times New Roman" w:eastAsia="Times New Roman" w:hAnsi="Times New Roman" w:cs="Times New Roman"/>
+          <w:color w:val="000000" w:themeColor="text1"/>
+          <w:sz w:val="24"/>
+          <w:szCs w:val="24"/>
+        </w:rPr>
+      </w:pPr>
+      <w:r>
+        <w:rPr>
+          <w:rFonts w:ascii="Times New Roman" w:eastAsia="Times New Roman" w:hAnsi="Times New Roman" w:cs="Times New Roman"/>
+          <w:color w:val="000000" w:themeColor="text1"/>
+          <w:sz w:val="24"/>
+          <w:szCs w:val="24"/>
+        </w:rPr>
+        <w:t xml:space="preserve">They have been recorded in the </w:t>
+      </w:r>
+      <w:proofErr w:type="spellStart"/>
+      <w:r>
+        <w:rPr>
+          <w:rFonts w:ascii="Times New Roman" w:eastAsia="Times New Roman" w:hAnsi="Times New Roman" w:cs="Times New Roman"/>
+          <w:color w:val="000000" w:themeColor="text1"/>
+          <w:sz w:val="24"/>
+          <w:szCs w:val="24"/>
+        </w:rPr>
+        <w:t>active_sum</w:t>
+      </w:r>
+      <w:proofErr w:type="spellEnd"/>
+      <w:r>
+        <w:rPr>
+          <w:rFonts w:ascii="Times New Roman" w:eastAsia="Times New Roman" w:hAnsi="Times New Roman" w:cs="Times New Roman"/>
+          <w:color w:val="000000" w:themeColor="text1"/>
+          <w:sz w:val="24"/>
+          <w:szCs w:val="24"/>
+        </w:rPr>
+        <w:t>, where each row is a class and each column is a neuron</w:t>
       </w:r>
     </w:p>
     <w:p>
@@ -2096,15 +2271,15 @@
         <w:spacing w:before="100" w:beforeAutospacing="1" w:after="100" w:afterAutospacing="1" w:line="240" w:lineRule="auto"/>
         <w:rPr>
           <w:rFonts w:ascii="Times New Roman" w:eastAsia="Times New Roman" w:hAnsi="Times New Roman" w:cs="Times New Roman"/>
-          <w:color w:val="C00000"/>
-          <w:sz w:val="24"/>
-          <w:szCs w:val="24"/>
-        </w:rPr>
-      </w:pPr>
-      <w:r>
-        <w:rPr>
-          <w:rFonts w:ascii="Times New Roman" w:eastAsia="Times New Roman" w:hAnsi="Times New Roman" w:cs="Times New Roman"/>
-          <w:color w:val="C00000"/>
+          <w:color w:val="000000" w:themeColor="text1"/>
+          <w:sz w:val="24"/>
+          <w:szCs w:val="24"/>
+        </w:rPr>
+      </w:pPr>
+      <w:r>
+        <w:rPr>
+          <w:rFonts w:ascii="Times New Roman" w:eastAsia="Times New Roman" w:hAnsi="Times New Roman" w:cs="Times New Roman"/>
+          <w:color w:val="000000" w:themeColor="text1"/>
           <w:sz w:val="24"/>
           <w:szCs w:val="24"/>
         </w:rPr>
@@ -2114,7 +2289,7 @@
       <w:r>
         <w:rPr>
           <w:rFonts w:ascii="Times New Roman" w:eastAsia="Times New Roman" w:hAnsi="Times New Roman" w:cs="Times New Roman"/>
-          <w:color w:val="C00000"/>
+          <w:color w:val="000000" w:themeColor="text1"/>
           <w:sz w:val="24"/>
           <w:szCs w:val="24"/>
         </w:rPr>
@@ -2124,11 +2299,96 @@
       <w:r>
         <w:rPr>
           <w:rFonts w:ascii="Times New Roman" w:eastAsia="Times New Roman" w:hAnsi="Times New Roman" w:cs="Times New Roman"/>
-          <w:color w:val="C00000"/>
+          <w:color w:val="000000" w:themeColor="text1"/>
           <w:sz w:val="24"/>
           <w:szCs w:val="24"/>
         </w:rPr>
         <w:t xml:space="preserve"> of 1.2.</w:t>
+      </w:r>
+    </w:p>
+    <w:p>
+      <w:pPr>
+        <w:numPr>
+          <w:ilvl w:val="2"/>
+          <w:numId w:val="3"/>
+        </w:numPr>
+        <w:shd w:val="clear" w:color="auto" w:fill="FFFFFF"/>
+        <w:spacing w:before="100" w:beforeAutospacing="1" w:after="100" w:afterAutospacing="1" w:line="240" w:lineRule="auto"/>
+        <w:rPr>
+          <w:rFonts w:ascii="Times New Roman" w:eastAsia="Times New Roman" w:hAnsi="Times New Roman" w:cs="Times New Roman"/>
+          <w:color w:val="000000" w:themeColor="text1"/>
+          <w:sz w:val="24"/>
+          <w:szCs w:val="24"/>
+        </w:rPr>
+      </w:pPr>
+      <w:r>
+        <w:rPr>
+          <w:rFonts w:ascii="Times New Roman" w:eastAsia="Times New Roman" w:hAnsi="Times New Roman" w:cs="Times New Roman"/>
+          <w:color w:val="000000" w:themeColor="text1"/>
+          <w:sz w:val="24"/>
+          <w:szCs w:val="24"/>
+        </w:rPr>
+        <w:t xml:space="preserve">Calculations have been completed and stores in </w:t>
+      </w:r>
+      <w:proofErr w:type="spellStart"/>
+      <w:r>
+        <w:rPr>
+          <w:rFonts w:ascii="Times New Roman" w:eastAsia="Times New Roman" w:hAnsi="Times New Roman" w:cs="Times New Roman"/>
+          <w:color w:val="000000" w:themeColor="text1"/>
+          <w:sz w:val="24"/>
+          <w:szCs w:val="24"/>
+        </w:rPr>
+        <w:t>active_mean</w:t>
+      </w:r>
+      <w:proofErr w:type="spellEnd"/>
+      <w:r>
+        <w:rPr>
+          <w:rFonts w:ascii="Times New Roman" w:eastAsia="Times New Roman" w:hAnsi="Times New Roman" w:cs="Times New Roman"/>
+          <w:color w:val="000000" w:themeColor="text1"/>
+          <w:sz w:val="24"/>
+          <w:szCs w:val="24"/>
+        </w:rPr>
+        <w:t xml:space="preserve"> and </w:t>
+      </w:r>
+      <w:proofErr w:type="spellStart"/>
+      <w:r>
+        <w:rPr>
+          <w:rFonts w:ascii="Times New Roman" w:eastAsia="Times New Roman" w:hAnsi="Times New Roman" w:cs="Times New Roman"/>
+          <w:color w:val="000000" w:themeColor="text1"/>
+          <w:sz w:val="24"/>
+          <w:szCs w:val="24"/>
+        </w:rPr>
+        <w:t>active_stdev</w:t>
+      </w:r>
+      <w:proofErr w:type="spellEnd"/>
+      <w:r>
+        <w:rPr>
+          <w:rFonts w:ascii="Times New Roman" w:eastAsia="Times New Roman" w:hAnsi="Times New Roman" w:cs="Times New Roman"/>
+          <w:color w:val="000000" w:themeColor="text1"/>
+          <w:sz w:val="24"/>
+          <w:szCs w:val="24"/>
+        </w:rPr>
+        <w:t xml:space="preserve"> arrays, where each row is a class and each column </w:t>
+      </w:r>
+      <w:proofErr w:type="gramStart"/>
+      <w:r>
+        <w:rPr>
+          <w:rFonts w:ascii="Times New Roman" w:eastAsia="Times New Roman" w:hAnsi="Times New Roman" w:cs="Times New Roman"/>
+          <w:color w:val="000000" w:themeColor="text1"/>
+          <w:sz w:val="24"/>
+          <w:szCs w:val="24"/>
+        </w:rPr>
+        <w:t>is</w:t>
+      </w:r>
+      <w:proofErr w:type="gramEnd"/>
+      <w:r>
+        <w:rPr>
+          <w:rFonts w:ascii="Times New Roman" w:eastAsia="Times New Roman" w:hAnsi="Times New Roman" w:cs="Times New Roman"/>
+          <w:color w:val="000000" w:themeColor="text1"/>
+          <w:sz w:val="24"/>
+          <w:szCs w:val="24"/>
+        </w:rPr>
+        <w:t xml:space="preserve"> a neuron</w:t>
       </w:r>
     </w:p>
     <w:p>
@@ -2141,7 +2401,7 @@
         <w:spacing w:before="100" w:beforeAutospacing="1" w:after="100" w:afterAutospacing="1" w:line="240" w:lineRule="auto"/>
         <w:rPr>
           <w:rFonts w:ascii="Times New Roman" w:eastAsia="Times New Roman" w:hAnsi="Times New Roman" w:cs="Times New Roman"/>
-          <w:color w:val="C00000"/>
+          <w:color w:val="000000" w:themeColor="text1"/>
           <w:sz w:val="24"/>
           <w:szCs w:val="24"/>
         </w:rPr>
@@ -2150,7 +2410,7 @@
       <w:r>
         <w:rPr>
           <w:rFonts w:ascii="Times New Roman" w:eastAsia="Times New Roman" w:hAnsi="Times New Roman" w:cs="Times New Roman"/>
-          <w:color w:val="C00000"/>
+          <w:color w:val="000000" w:themeColor="text1"/>
           <w:sz w:val="24"/>
           <w:szCs w:val="24"/>
         </w:rPr>
@@ -2160,7 +2420,7 @@
       <w:r>
         <w:rPr>
           <w:rFonts w:ascii="Times New Roman" w:eastAsia="Times New Roman" w:hAnsi="Times New Roman" w:cs="Times New Roman"/>
-          <w:color w:val="C00000"/>
+          <w:color w:val="000000" w:themeColor="text1"/>
           <w:sz w:val="24"/>
           <w:szCs w:val="24"/>
         </w:rPr>
@@ -2170,7 +2430,7 @@
       <w:r>
         <w:rPr>
           <w:rFonts w:ascii="Times New Roman" w:eastAsia="Times New Roman" w:hAnsi="Times New Roman" w:cs="Times New Roman"/>
-          <w:color w:val="C00000"/>
+          <w:color w:val="000000" w:themeColor="text1"/>
           <w:sz w:val="24"/>
           <w:szCs w:val="24"/>
         </w:rPr>
@@ -2180,7 +2440,7 @@
       <w:r>
         <w:rPr>
           <w:rFonts w:ascii="Times New Roman" w:eastAsia="Times New Roman" w:hAnsi="Times New Roman" w:cs="Times New Roman"/>
-          <w:color w:val="C00000"/>
+          <w:color w:val="000000" w:themeColor="text1"/>
           <w:sz w:val="24"/>
           <w:szCs w:val="24"/>
         </w:rPr>
@@ -2190,7 +2450,7 @@
       <w:r>
         <w:rPr>
           <w:rFonts w:ascii="Times New Roman" w:eastAsia="Times New Roman" w:hAnsi="Times New Roman" w:cs="Times New Roman"/>
-          <w:color w:val="C00000"/>
+          <w:color w:val="000000" w:themeColor="text1"/>
           <w:sz w:val="24"/>
           <w:szCs w:val="24"/>
         </w:rPr>
@@ -2200,11 +2460,1359 @@
       <w:r>
         <w:rPr>
           <w:rFonts w:ascii="Times New Roman" w:eastAsia="Times New Roman" w:hAnsi="Times New Roman" w:cs="Times New Roman"/>
-          <w:color w:val="C00000"/>
+          <w:color w:val="000000" w:themeColor="text1"/>
           <w:sz w:val="24"/>
           <w:szCs w:val="24"/>
         </w:rPr>
         <w:t xml:space="preserve"> of the mean.</w:t>
+      </w:r>
+    </w:p>
+    <w:p>
+      <w:pPr>
+        <w:numPr>
+          <w:ilvl w:val="2"/>
+          <w:numId w:val="3"/>
+        </w:numPr>
+        <w:shd w:val="clear" w:color="auto" w:fill="FFFFFF"/>
+        <w:spacing w:before="100" w:beforeAutospacing="1" w:after="100" w:afterAutospacing="1" w:line="240" w:lineRule="auto"/>
+        <w:rPr>
+          <w:rFonts w:ascii="Times New Roman" w:eastAsia="Times New Roman" w:hAnsi="Times New Roman" w:cs="Times New Roman"/>
+          <w:color w:val="000000" w:themeColor="text1"/>
+          <w:sz w:val="24"/>
+          <w:szCs w:val="24"/>
+        </w:rPr>
+      </w:pPr>
+      <w:proofErr w:type="gramStart"/>
+      <w:r>
+        <w:rPr>
+          <w:rFonts w:ascii="Times New Roman" w:eastAsia="Times New Roman" w:hAnsi="Times New Roman" w:cs="Times New Roman"/>
+          <w:color w:val="000000" w:themeColor="text1"/>
+          <w:sz w:val="24"/>
+          <w:szCs w:val="24"/>
+        </w:rPr>
+        <w:t>Let’s</w:t>
+      </w:r>
+      <w:proofErr w:type="gramEnd"/>
+      <w:r>
+        <w:rPr>
+          <w:rFonts w:ascii="Times New Roman" w:eastAsia="Times New Roman" w:hAnsi="Times New Roman" w:cs="Times New Roman"/>
+          <w:color w:val="000000" w:themeColor="text1"/>
+          <w:sz w:val="24"/>
+          <w:szCs w:val="24"/>
+        </w:rPr>
+        <w:t xml:space="preserve"> focus in on the first neuron:</w:t>
+      </w:r>
+    </w:p>
+    <w:tbl>
+      <w:tblPr>
+        <w:tblStyle w:val="TableGrid"/>
+        <w:tblW w:w="0" w:type="auto"/>
+        <w:tblLook w:val="04A0" w:firstRow="1" w:lastRow="0" w:firstColumn="1" w:lastColumn="0" w:noHBand="0" w:noVBand="1"/>
+      </w:tblPr>
+      <w:tblGrid>
+        <w:gridCol w:w="895"/>
+        <w:gridCol w:w="2880"/>
+        <w:gridCol w:w="2340"/>
+        <w:gridCol w:w="3235"/>
+      </w:tblGrid>
+      <w:tr>
+        <w:tc>
+          <w:tcPr>
+            <w:tcW w:w="895" w:type="dxa"/>
+          </w:tcPr>
+          <w:p>
+            <w:pPr>
+              <w:spacing w:before="100" w:beforeAutospacing="1" w:after="100" w:afterAutospacing="1"/>
+              <w:rPr>
+                <w:rFonts w:ascii="Times New Roman" w:eastAsia="Times New Roman" w:hAnsi="Times New Roman" w:cs="Times New Roman"/>
+                <w:color w:val="000000" w:themeColor="text1"/>
+                <w:sz w:val="24"/>
+                <w:szCs w:val="24"/>
+              </w:rPr>
+            </w:pPr>
+            <w:r>
+              <w:rPr>
+                <w:rFonts w:ascii="Times New Roman" w:eastAsia="Times New Roman" w:hAnsi="Times New Roman" w:cs="Times New Roman"/>
+                <w:color w:val="000000" w:themeColor="text1"/>
+                <w:sz w:val="24"/>
+                <w:szCs w:val="24"/>
+              </w:rPr>
+              <w:t>Class</w:t>
+            </w:r>
+          </w:p>
+        </w:tc>
+        <w:tc>
+          <w:tcPr>
+            <w:tcW w:w="2880" w:type="dxa"/>
+          </w:tcPr>
+          <w:p>
+            <w:pPr>
+              <w:spacing w:before="100" w:beforeAutospacing="1" w:after="100" w:afterAutospacing="1"/>
+              <w:rPr>
+                <w:rFonts w:ascii="Times New Roman" w:eastAsia="Times New Roman" w:hAnsi="Times New Roman" w:cs="Times New Roman"/>
+                <w:color w:val="000000" w:themeColor="text1"/>
+                <w:sz w:val="24"/>
+                <w:szCs w:val="24"/>
+              </w:rPr>
+            </w:pPr>
+            <w:r>
+              <w:rPr>
+                <w:rFonts w:ascii="Times New Roman" w:eastAsia="Times New Roman" w:hAnsi="Times New Roman" w:cs="Times New Roman"/>
+                <w:color w:val="000000" w:themeColor="text1"/>
+                <w:sz w:val="24"/>
+                <w:szCs w:val="24"/>
+              </w:rPr>
+              <w:t>No.</w:t>
+            </w:r>
+            <w:r>
+              <w:rPr>
+                <w:rFonts w:ascii="Times New Roman" w:eastAsia="Times New Roman" w:hAnsi="Times New Roman" w:cs="Times New Roman"/>
+                <w:color w:val="000000" w:themeColor="text1"/>
+                <w:sz w:val="24"/>
+                <w:szCs w:val="24"/>
+              </w:rPr>
+              <w:t xml:space="preserve"> </w:t>
+            </w:r>
+            <w:proofErr w:type="spellStart"/>
+            <w:r>
+              <w:rPr>
+                <w:rFonts w:ascii="Times New Roman" w:eastAsia="Times New Roman" w:hAnsi="Times New Roman" w:cs="Times New Roman"/>
+                <w:color w:val="000000" w:themeColor="text1"/>
+                <w:sz w:val="24"/>
+                <w:szCs w:val="24"/>
+              </w:rPr>
+              <w:t>Obs</w:t>
+            </w:r>
+            <w:proofErr w:type="spellEnd"/>
+            <w:r>
+              <w:rPr>
+                <w:rFonts w:ascii="Times New Roman" w:eastAsia="Times New Roman" w:hAnsi="Times New Roman" w:cs="Times New Roman"/>
+                <w:color w:val="000000" w:themeColor="text1"/>
+                <w:sz w:val="24"/>
+                <w:szCs w:val="24"/>
+              </w:rPr>
+              <w:t xml:space="preserve"> outside one </w:t>
+            </w:r>
+            <w:proofErr w:type="spellStart"/>
+            <w:r>
+              <w:rPr>
+                <w:rFonts w:ascii="Times New Roman" w:eastAsia="Times New Roman" w:hAnsi="Times New Roman" w:cs="Times New Roman"/>
+                <w:color w:val="000000" w:themeColor="text1"/>
+                <w:sz w:val="24"/>
+                <w:szCs w:val="24"/>
+              </w:rPr>
+              <w:t>st</w:t>
+            </w:r>
+            <w:proofErr w:type="spellEnd"/>
+            <w:r>
+              <w:rPr>
+                <w:rFonts w:ascii="Times New Roman" w:eastAsia="Times New Roman" w:hAnsi="Times New Roman" w:cs="Times New Roman"/>
+                <w:color w:val="000000" w:themeColor="text1"/>
+                <w:sz w:val="24"/>
+                <w:szCs w:val="24"/>
+              </w:rPr>
+              <w:t xml:space="preserve"> dev</w:t>
+            </w:r>
+          </w:p>
+        </w:tc>
+        <w:tc>
+          <w:tcPr>
+            <w:tcW w:w="2340" w:type="dxa"/>
+          </w:tcPr>
+          <w:p>
+            <w:pPr>
+              <w:spacing w:before="100" w:beforeAutospacing="1" w:after="100" w:afterAutospacing="1"/>
+              <w:rPr>
+                <w:rFonts w:ascii="Times New Roman" w:eastAsia="Times New Roman" w:hAnsi="Times New Roman" w:cs="Times New Roman"/>
+                <w:color w:val="000000" w:themeColor="text1"/>
+                <w:sz w:val="24"/>
+                <w:szCs w:val="24"/>
+              </w:rPr>
+            </w:pPr>
+            <w:r>
+              <w:rPr>
+                <w:rFonts w:ascii="Times New Roman" w:eastAsia="Times New Roman" w:hAnsi="Times New Roman" w:cs="Times New Roman"/>
+                <w:color w:val="000000" w:themeColor="text1"/>
+                <w:sz w:val="24"/>
+                <w:szCs w:val="24"/>
+              </w:rPr>
+              <w:t xml:space="preserve">Total </w:t>
+            </w:r>
+            <w:proofErr w:type="spellStart"/>
+            <w:r>
+              <w:rPr>
+                <w:rFonts w:ascii="Times New Roman" w:eastAsia="Times New Roman" w:hAnsi="Times New Roman" w:cs="Times New Roman"/>
+                <w:color w:val="000000" w:themeColor="text1"/>
+                <w:sz w:val="24"/>
+                <w:szCs w:val="24"/>
+              </w:rPr>
+              <w:t>Obs</w:t>
+            </w:r>
+            <w:proofErr w:type="spellEnd"/>
+            <w:r>
+              <w:rPr>
+                <w:rFonts w:ascii="Times New Roman" w:eastAsia="Times New Roman" w:hAnsi="Times New Roman" w:cs="Times New Roman"/>
+                <w:color w:val="000000" w:themeColor="text1"/>
+                <w:sz w:val="24"/>
+                <w:szCs w:val="24"/>
+              </w:rPr>
+              <w:t xml:space="preserve"> of Class</w:t>
+            </w:r>
+          </w:p>
+        </w:tc>
+        <w:tc>
+          <w:tcPr>
+            <w:tcW w:w="3235" w:type="dxa"/>
+          </w:tcPr>
+          <w:p>
+            <w:pPr>
+              <w:spacing w:before="100" w:beforeAutospacing="1" w:after="100" w:afterAutospacing="1"/>
+              <w:rPr>
+                <w:rFonts w:ascii="Times New Roman" w:eastAsia="Times New Roman" w:hAnsi="Times New Roman" w:cs="Times New Roman"/>
+                <w:color w:val="000000" w:themeColor="text1"/>
+                <w:sz w:val="24"/>
+                <w:szCs w:val="24"/>
+              </w:rPr>
+            </w:pPr>
+            <w:r>
+              <w:rPr>
+                <w:rFonts w:ascii="Times New Roman" w:eastAsia="Times New Roman" w:hAnsi="Times New Roman" w:cs="Times New Roman"/>
+                <w:color w:val="000000" w:themeColor="text1"/>
+                <w:sz w:val="24"/>
+                <w:szCs w:val="24"/>
+              </w:rPr>
+              <w:t xml:space="preserve">Portion outside one </w:t>
+            </w:r>
+            <w:proofErr w:type="spellStart"/>
+            <w:r>
+              <w:rPr>
+                <w:rFonts w:ascii="Times New Roman" w:eastAsia="Times New Roman" w:hAnsi="Times New Roman" w:cs="Times New Roman"/>
+                <w:color w:val="000000" w:themeColor="text1"/>
+                <w:sz w:val="24"/>
+                <w:szCs w:val="24"/>
+              </w:rPr>
+              <w:t>st</w:t>
+            </w:r>
+            <w:proofErr w:type="spellEnd"/>
+            <w:r>
+              <w:rPr>
+                <w:rFonts w:ascii="Times New Roman" w:eastAsia="Times New Roman" w:hAnsi="Times New Roman" w:cs="Times New Roman"/>
+                <w:color w:val="000000" w:themeColor="text1"/>
+                <w:sz w:val="24"/>
+                <w:szCs w:val="24"/>
+              </w:rPr>
+              <w:t xml:space="preserve"> dev</w:t>
+            </w:r>
+          </w:p>
+        </w:tc>
+      </w:tr>
+      <w:tr>
+        <w:tc>
+          <w:tcPr>
+            <w:tcW w:w="895" w:type="dxa"/>
+          </w:tcPr>
+          <w:p>
+            <w:pPr>
+              <w:spacing w:before="100" w:beforeAutospacing="1" w:after="100" w:afterAutospacing="1"/>
+              <w:rPr>
+                <w:rFonts w:ascii="Times New Roman" w:eastAsia="Times New Roman" w:hAnsi="Times New Roman" w:cs="Times New Roman"/>
+                <w:color w:val="000000" w:themeColor="text1"/>
+                <w:sz w:val="24"/>
+                <w:szCs w:val="24"/>
+              </w:rPr>
+            </w:pPr>
+            <w:r>
+              <w:rPr>
+                <w:rFonts w:ascii="Times New Roman" w:eastAsia="Times New Roman" w:hAnsi="Times New Roman" w:cs="Times New Roman"/>
+                <w:color w:val="000000" w:themeColor="text1"/>
+                <w:sz w:val="24"/>
+                <w:szCs w:val="24"/>
+              </w:rPr>
+              <w:t>0</w:t>
+            </w:r>
+          </w:p>
+        </w:tc>
+        <w:tc>
+          <w:tcPr>
+            <w:tcW w:w="2880" w:type="dxa"/>
+          </w:tcPr>
+          <w:p>
+            <w:pPr>
+              <w:spacing w:before="100" w:beforeAutospacing="1" w:after="100" w:afterAutospacing="1"/>
+              <w:rPr>
+                <w:rFonts w:ascii="Times New Roman" w:eastAsia="Times New Roman" w:hAnsi="Times New Roman" w:cs="Times New Roman"/>
+                <w:color w:val="000000" w:themeColor="text1"/>
+                <w:sz w:val="24"/>
+                <w:szCs w:val="24"/>
+              </w:rPr>
+            </w:pPr>
+            <w:r>
+              <w:rPr>
+                <w:rFonts w:ascii="Times New Roman" w:eastAsia="Times New Roman" w:hAnsi="Times New Roman" w:cs="Times New Roman"/>
+                <w:color w:val="000000" w:themeColor="text1"/>
+                <w:sz w:val="24"/>
+                <w:szCs w:val="24"/>
+              </w:rPr>
+              <w:t>158</w:t>
+            </w:r>
+          </w:p>
+        </w:tc>
+        <w:tc>
+          <w:tcPr>
+            <w:tcW w:w="2340" w:type="dxa"/>
+          </w:tcPr>
+          <w:p>
+            <w:pPr>
+              <w:spacing w:before="100" w:beforeAutospacing="1" w:after="100" w:afterAutospacing="1"/>
+              <w:rPr>
+                <w:rFonts w:ascii="Times New Roman" w:eastAsia="Times New Roman" w:hAnsi="Times New Roman" w:cs="Times New Roman"/>
+                <w:color w:val="000000" w:themeColor="text1"/>
+                <w:sz w:val="24"/>
+                <w:szCs w:val="24"/>
+              </w:rPr>
+            </w:pPr>
+            <w:r>
+              <w:rPr>
+                <w:rFonts w:ascii="Times New Roman" w:eastAsia="Times New Roman" w:hAnsi="Times New Roman" w:cs="Times New Roman"/>
+                <w:color w:val="000000" w:themeColor="text1"/>
+                <w:sz w:val="24"/>
+                <w:szCs w:val="24"/>
+              </w:rPr>
+              <w:t>479</w:t>
+            </w:r>
+          </w:p>
+        </w:tc>
+        <w:tc>
+          <w:tcPr>
+            <w:tcW w:w="3235" w:type="dxa"/>
+          </w:tcPr>
+          <w:p>
+            <w:pPr>
+              <w:spacing w:before="100" w:beforeAutospacing="1" w:after="100" w:afterAutospacing="1"/>
+              <w:rPr>
+                <w:rFonts w:ascii="Times New Roman" w:eastAsia="Times New Roman" w:hAnsi="Times New Roman" w:cs="Times New Roman"/>
+                <w:color w:val="000000" w:themeColor="text1"/>
+                <w:sz w:val="24"/>
+                <w:szCs w:val="24"/>
+              </w:rPr>
+            </w:pPr>
+            <w:r>
+              <w:rPr>
+                <w:rFonts w:ascii="Times New Roman" w:eastAsia="Times New Roman" w:hAnsi="Times New Roman" w:cs="Times New Roman"/>
+                <w:color w:val="000000" w:themeColor="text1"/>
+                <w:sz w:val="24"/>
+                <w:szCs w:val="24"/>
+              </w:rPr>
+              <w:t>0.330</w:t>
+            </w:r>
+          </w:p>
+        </w:tc>
+      </w:tr>
+      <w:tr>
+        <w:tc>
+          <w:tcPr>
+            <w:tcW w:w="895" w:type="dxa"/>
+          </w:tcPr>
+          <w:p>
+            <w:pPr>
+              <w:spacing w:before="100" w:beforeAutospacing="1" w:after="100" w:afterAutospacing="1"/>
+              <w:rPr>
+                <w:rFonts w:ascii="Times New Roman" w:eastAsia="Times New Roman" w:hAnsi="Times New Roman" w:cs="Times New Roman"/>
+                <w:color w:val="000000" w:themeColor="text1"/>
+                <w:sz w:val="24"/>
+                <w:szCs w:val="24"/>
+              </w:rPr>
+            </w:pPr>
+            <w:r>
+              <w:rPr>
+                <w:rFonts w:ascii="Times New Roman" w:eastAsia="Times New Roman" w:hAnsi="Times New Roman" w:cs="Times New Roman"/>
+                <w:color w:val="000000" w:themeColor="text1"/>
+                <w:sz w:val="24"/>
+                <w:szCs w:val="24"/>
+              </w:rPr>
+              <w:t>1</w:t>
+            </w:r>
+          </w:p>
+        </w:tc>
+        <w:tc>
+          <w:tcPr>
+            <w:tcW w:w="2880" w:type="dxa"/>
+          </w:tcPr>
+          <w:p>
+            <w:pPr>
+              <w:spacing w:before="100" w:beforeAutospacing="1" w:after="100" w:afterAutospacing="1"/>
+              <w:rPr>
+                <w:rFonts w:ascii="Times New Roman" w:eastAsia="Times New Roman" w:hAnsi="Times New Roman" w:cs="Times New Roman"/>
+                <w:color w:val="000000" w:themeColor="text1"/>
+                <w:sz w:val="24"/>
+                <w:szCs w:val="24"/>
+              </w:rPr>
+            </w:pPr>
+            <w:r>
+              <w:rPr>
+                <w:rFonts w:ascii="Times New Roman" w:eastAsia="Times New Roman" w:hAnsi="Times New Roman" w:cs="Times New Roman"/>
+                <w:color w:val="000000" w:themeColor="text1"/>
+                <w:sz w:val="24"/>
+                <w:szCs w:val="24"/>
+              </w:rPr>
+              <w:t>279</w:t>
+            </w:r>
+          </w:p>
+        </w:tc>
+        <w:tc>
+          <w:tcPr>
+            <w:tcW w:w="2340" w:type="dxa"/>
+          </w:tcPr>
+          <w:p>
+            <w:pPr>
+              <w:spacing w:before="100" w:beforeAutospacing="1" w:after="100" w:afterAutospacing="1"/>
+              <w:rPr>
+                <w:rFonts w:ascii="Times New Roman" w:eastAsia="Times New Roman" w:hAnsi="Times New Roman" w:cs="Times New Roman"/>
+                <w:color w:val="000000" w:themeColor="text1"/>
+                <w:sz w:val="24"/>
+                <w:szCs w:val="24"/>
+              </w:rPr>
+            </w:pPr>
+            <w:r>
+              <w:rPr>
+                <w:rFonts w:ascii="Times New Roman" w:eastAsia="Times New Roman" w:hAnsi="Times New Roman" w:cs="Times New Roman"/>
+                <w:color w:val="000000" w:themeColor="text1"/>
+                <w:sz w:val="24"/>
+                <w:szCs w:val="24"/>
+              </w:rPr>
+              <w:t>563</w:t>
+            </w:r>
+          </w:p>
+        </w:tc>
+        <w:tc>
+          <w:tcPr>
+            <w:tcW w:w="3235" w:type="dxa"/>
+          </w:tcPr>
+          <w:p>
+            <w:pPr>
+              <w:spacing w:before="100" w:beforeAutospacing="1" w:after="100" w:afterAutospacing="1"/>
+              <w:rPr>
+                <w:rFonts w:ascii="Times New Roman" w:eastAsia="Times New Roman" w:hAnsi="Times New Roman" w:cs="Times New Roman"/>
+                <w:color w:val="000000" w:themeColor="text1"/>
+                <w:sz w:val="24"/>
+                <w:szCs w:val="24"/>
+              </w:rPr>
+            </w:pPr>
+            <w:r>
+              <w:rPr>
+                <w:rFonts w:ascii="Times New Roman" w:eastAsia="Times New Roman" w:hAnsi="Times New Roman" w:cs="Times New Roman"/>
+                <w:color w:val="000000" w:themeColor="text1"/>
+                <w:sz w:val="24"/>
+                <w:szCs w:val="24"/>
+              </w:rPr>
+              <w:t>0.496</w:t>
+            </w:r>
+          </w:p>
+        </w:tc>
+      </w:tr>
+      <w:tr>
+        <w:tc>
+          <w:tcPr>
+            <w:tcW w:w="895" w:type="dxa"/>
+          </w:tcPr>
+          <w:p>
+            <w:pPr>
+              <w:spacing w:before="100" w:beforeAutospacing="1" w:after="100" w:afterAutospacing="1"/>
+              <w:rPr>
+                <w:rFonts w:ascii="Times New Roman" w:eastAsia="Times New Roman" w:hAnsi="Times New Roman" w:cs="Times New Roman"/>
+                <w:color w:val="000000" w:themeColor="text1"/>
+                <w:sz w:val="24"/>
+                <w:szCs w:val="24"/>
+              </w:rPr>
+            </w:pPr>
+            <w:r>
+              <w:rPr>
+                <w:rFonts w:ascii="Times New Roman" w:eastAsia="Times New Roman" w:hAnsi="Times New Roman" w:cs="Times New Roman"/>
+                <w:color w:val="000000" w:themeColor="text1"/>
+                <w:sz w:val="24"/>
+                <w:szCs w:val="24"/>
+              </w:rPr>
+              <w:t>2</w:t>
+            </w:r>
+          </w:p>
+        </w:tc>
+        <w:tc>
+          <w:tcPr>
+            <w:tcW w:w="2880" w:type="dxa"/>
+          </w:tcPr>
+          <w:p>
+            <w:pPr>
+              <w:spacing w:before="100" w:beforeAutospacing="1" w:after="100" w:afterAutospacing="1"/>
+              <w:rPr>
+                <w:rFonts w:ascii="Times New Roman" w:eastAsia="Times New Roman" w:hAnsi="Times New Roman" w:cs="Times New Roman"/>
+                <w:color w:val="000000" w:themeColor="text1"/>
+                <w:sz w:val="24"/>
+                <w:szCs w:val="24"/>
+              </w:rPr>
+            </w:pPr>
+            <w:r>
+              <w:rPr>
+                <w:rFonts w:ascii="Times New Roman" w:eastAsia="Times New Roman" w:hAnsi="Times New Roman" w:cs="Times New Roman"/>
+                <w:color w:val="000000" w:themeColor="text1"/>
+                <w:sz w:val="24"/>
+                <w:szCs w:val="24"/>
+              </w:rPr>
+              <w:t>36</w:t>
+            </w:r>
+          </w:p>
+        </w:tc>
+        <w:tc>
+          <w:tcPr>
+            <w:tcW w:w="2340" w:type="dxa"/>
+          </w:tcPr>
+          <w:p>
+            <w:pPr>
+              <w:spacing w:before="100" w:beforeAutospacing="1" w:after="100" w:afterAutospacing="1"/>
+              <w:rPr>
+                <w:rFonts w:ascii="Times New Roman" w:eastAsia="Times New Roman" w:hAnsi="Times New Roman" w:cs="Times New Roman"/>
+                <w:color w:val="000000" w:themeColor="text1"/>
+                <w:sz w:val="24"/>
+                <w:szCs w:val="24"/>
+              </w:rPr>
+            </w:pPr>
+            <w:r>
+              <w:rPr>
+                <w:rFonts w:ascii="Times New Roman" w:eastAsia="Times New Roman" w:hAnsi="Times New Roman" w:cs="Times New Roman"/>
+                <w:color w:val="000000" w:themeColor="text1"/>
+                <w:sz w:val="24"/>
+                <w:szCs w:val="24"/>
+              </w:rPr>
+              <w:t>488</w:t>
+            </w:r>
+          </w:p>
+        </w:tc>
+        <w:tc>
+          <w:tcPr>
+            <w:tcW w:w="3235" w:type="dxa"/>
+          </w:tcPr>
+          <w:p>
+            <w:pPr>
+              <w:spacing w:before="100" w:beforeAutospacing="1" w:after="100" w:afterAutospacing="1"/>
+              <w:rPr>
+                <w:rFonts w:ascii="Times New Roman" w:eastAsia="Times New Roman" w:hAnsi="Times New Roman" w:cs="Times New Roman"/>
+                <w:color w:val="000000" w:themeColor="text1"/>
+                <w:sz w:val="24"/>
+                <w:szCs w:val="24"/>
+              </w:rPr>
+            </w:pPr>
+            <w:r>
+              <w:rPr>
+                <w:rFonts w:ascii="Times New Roman" w:eastAsia="Times New Roman" w:hAnsi="Times New Roman" w:cs="Times New Roman"/>
+                <w:color w:val="000000" w:themeColor="text1"/>
+                <w:sz w:val="24"/>
+                <w:szCs w:val="24"/>
+              </w:rPr>
+              <w:t>0.0738</w:t>
+            </w:r>
+          </w:p>
+        </w:tc>
+      </w:tr>
+      <w:tr>
+        <w:tc>
+          <w:tcPr>
+            <w:tcW w:w="895" w:type="dxa"/>
+          </w:tcPr>
+          <w:p>
+            <w:pPr>
+              <w:spacing w:before="100" w:beforeAutospacing="1" w:after="100" w:afterAutospacing="1"/>
+              <w:rPr>
+                <w:rFonts w:ascii="Times New Roman" w:eastAsia="Times New Roman" w:hAnsi="Times New Roman" w:cs="Times New Roman"/>
+                <w:color w:val="000000" w:themeColor="text1"/>
+                <w:sz w:val="24"/>
+                <w:szCs w:val="24"/>
+              </w:rPr>
+            </w:pPr>
+            <w:r>
+              <w:rPr>
+                <w:rFonts w:ascii="Times New Roman" w:eastAsia="Times New Roman" w:hAnsi="Times New Roman" w:cs="Times New Roman"/>
+                <w:color w:val="000000" w:themeColor="text1"/>
+                <w:sz w:val="24"/>
+                <w:szCs w:val="24"/>
+              </w:rPr>
+              <w:t>3</w:t>
+            </w:r>
+          </w:p>
+        </w:tc>
+        <w:tc>
+          <w:tcPr>
+            <w:tcW w:w="2880" w:type="dxa"/>
+          </w:tcPr>
+          <w:p>
+            <w:pPr>
+              <w:spacing w:before="100" w:beforeAutospacing="1" w:after="100" w:afterAutospacing="1"/>
+              <w:rPr>
+                <w:rFonts w:ascii="Times New Roman" w:eastAsia="Times New Roman" w:hAnsi="Times New Roman" w:cs="Times New Roman"/>
+                <w:color w:val="000000" w:themeColor="text1"/>
+                <w:sz w:val="24"/>
+                <w:szCs w:val="24"/>
+              </w:rPr>
+            </w:pPr>
+            <w:r>
+              <w:rPr>
+                <w:rFonts w:ascii="Times New Roman" w:eastAsia="Times New Roman" w:hAnsi="Times New Roman" w:cs="Times New Roman"/>
+                <w:color w:val="000000" w:themeColor="text1"/>
+                <w:sz w:val="24"/>
+                <w:szCs w:val="24"/>
+              </w:rPr>
+              <w:t>16</w:t>
+            </w:r>
+          </w:p>
+        </w:tc>
+        <w:tc>
+          <w:tcPr>
+            <w:tcW w:w="2340" w:type="dxa"/>
+          </w:tcPr>
+          <w:p>
+            <w:pPr>
+              <w:spacing w:before="100" w:beforeAutospacing="1" w:after="100" w:afterAutospacing="1"/>
+              <w:rPr>
+                <w:rFonts w:ascii="Times New Roman" w:eastAsia="Times New Roman" w:hAnsi="Times New Roman" w:cs="Times New Roman"/>
+                <w:color w:val="000000" w:themeColor="text1"/>
+                <w:sz w:val="24"/>
+                <w:szCs w:val="24"/>
+              </w:rPr>
+            </w:pPr>
+            <w:r>
+              <w:rPr>
+                <w:rFonts w:ascii="Times New Roman" w:eastAsia="Times New Roman" w:hAnsi="Times New Roman" w:cs="Times New Roman"/>
+                <w:color w:val="000000" w:themeColor="text1"/>
+                <w:sz w:val="24"/>
+                <w:szCs w:val="24"/>
+              </w:rPr>
+              <w:t>493</w:t>
+            </w:r>
+          </w:p>
+        </w:tc>
+        <w:tc>
+          <w:tcPr>
+            <w:tcW w:w="3235" w:type="dxa"/>
+          </w:tcPr>
+          <w:p>
+            <w:pPr>
+              <w:spacing w:before="100" w:beforeAutospacing="1" w:after="100" w:afterAutospacing="1"/>
+              <w:rPr>
+                <w:rFonts w:ascii="Times New Roman" w:eastAsia="Times New Roman" w:hAnsi="Times New Roman" w:cs="Times New Roman"/>
+                <w:color w:val="000000" w:themeColor="text1"/>
+                <w:sz w:val="24"/>
+                <w:szCs w:val="24"/>
+              </w:rPr>
+            </w:pPr>
+            <w:r>
+              <w:rPr>
+                <w:rFonts w:ascii="Times New Roman" w:eastAsia="Times New Roman" w:hAnsi="Times New Roman" w:cs="Times New Roman"/>
+                <w:color w:val="000000" w:themeColor="text1"/>
+                <w:sz w:val="24"/>
+                <w:szCs w:val="24"/>
+              </w:rPr>
+              <w:t>0.0324</w:t>
+            </w:r>
+          </w:p>
+        </w:tc>
+      </w:tr>
+      <w:tr>
+        <w:tc>
+          <w:tcPr>
+            <w:tcW w:w="895" w:type="dxa"/>
+          </w:tcPr>
+          <w:p>
+            <w:pPr>
+              <w:spacing w:before="100" w:beforeAutospacing="1" w:after="100" w:afterAutospacing="1"/>
+              <w:rPr>
+                <w:rFonts w:ascii="Times New Roman" w:eastAsia="Times New Roman" w:hAnsi="Times New Roman" w:cs="Times New Roman"/>
+                <w:color w:val="000000" w:themeColor="text1"/>
+                <w:sz w:val="24"/>
+                <w:szCs w:val="24"/>
+              </w:rPr>
+            </w:pPr>
+            <w:r>
+              <w:rPr>
+                <w:rFonts w:ascii="Times New Roman" w:eastAsia="Times New Roman" w:hAnsi="Times New Roman" w:cs="Times New Roman"/>
+                <w:color w:val="000000" w:themeColor="text1"/>
+                <w:sz w:val="24"/>
+                <w:szCs w:val="24"/>
+              </w:rPr>
+              <w:t>4</w:t>
+            </w:r>
+          </w:p>
+        </w:tc>
+        <w:tc>
+          <w:tcPr>
+            <w:tcW w:w="2880" w:type="dxa"/>
+          </w:tcPr>
+          <w:p>
+            <w:pPr>
+              <w:spacing w:before="100" w:beforeAutospacing="1" w:after="100" w:afterAutospacing="1"/>
+              <w:rPr>
+                <w:rFonts w:ascii="Times New Roman" w:eastAsia="Times New Roman" w:hAnsi="Times New Roman" w:cs="Times New Roman"/>
+                <w:color w:val="000000" w:themeColor="text1"/>
+                <w:sz w:val="24"/>
+                <w:szCs w:val="24"/>
+              </w:rPr>
+            </w:pPr>
+            <w:r>
+              <w:rPr>
+                <w:rFonts w:ascii="Times New Roman" w:eastAsia="Times New Roman" w:hAnsi="Times New Roman" w:cs="Times New Roman"/>
+                <w:color w:val="000000" w:themeColor="text1"/>
+                <w:sz w:val="24"/>
+                <w:szCs w:val="24"/>
+              </w:rPr>
+              <w:t>28</w:t>
+            </w:r>
+          </w:p>
+        </w:tc>
+        <w:tc>
+          <w:tcPr>
+            <w:tcW w:w="2340" w:type="dxa"/>
+          </w:tcPr>
+          <w:p>
+            <w:pPr>
+              <w:spacing w:before="100" w:beforeAutospacing="1" w:after="100" w:afterAutospacing="1"/>
+              <w:rPr>
+                <w:rFonts w:ascii="Times New Roman" w:eastAsia="Times New Roman" w:hAnsi="Times New Roman" w:cs="Times New Roman"/>
+                <w:color w:val="000000" w:themeColor="text1"/>
+                <w:sz w:val="24"/>
+                <w:szCs w:val="24"/>
+              </w:rPr>
+            </w:pPr>
+            <w:r>
+              <w:rPr>
+                <w:rFonts w:ascii="Times New Roman" w:eastAsia="Times New Roman" w:hAnsi="Times New Roman" w:cs="Times New Roman"/>
+                <w:color w:val="000000" w:themeColor="text1"/>
+                <w:sz w:val="24"/>
+                <w:szCs w:val="24"/>
+              </w:rPr>
+              <w:t>535</w:t>
+            </w:r>
+          </w:p>
+        </w:tc>
+        <w:tc>
+          <w:tcPr>
+            <w:tcW w:w="3235" w:type="dxa"/>
+          </w:tcPr>
+          <w:p>
+            <w:pPr>
+              <w:spacing w:before="100" w:beforeAutospacing="1" w:after="100" w:afterAutospacing="1"/>
+              <w:rPr>
+                <w:rFonts w:ascii="Times New Roman" w:eastAsia="Times New Roman" w:hAnsi="Times New Roman" w:cs="Times New Roman"/>
+                <w:color w:val="000000" w:themeColor="text1"/>
+                <w:sz w:val="24"/>
+                <w:szCs w:val="24"/>
+              </w:rPr>
+            </w:pPr>
+            <w:r>
+              <w:rPr>
+                <w:rFonts w:ascii="Times New Roman" w:eastAsia="Times New Roman" w:hAnsi="Times New Roman" w:cs="Times New Roman"/>
+                <w:color w:val="000000" w:themeColor="text1"/>
+                <w:sz w:val="24"/>
+                <w:szCs w:val="24"/>
+              </w:rPr>
+              <w:t>0.0523</w:t>
+            </w:r>
+          </w:p>
+        </w:tc>
+      </w:tr>
+      <w:tr>
+        <w:tc>
+          <w:tcPr>
+            <w:tcW w:w="895" w:type="dxa"/>
+          </w:tcPr>
+          <w:p>
+            <w:pPr>
+              <w:spacing w:before="100" w:beforeAutospacing="1" w:after="100" w:afterAutospacing="1"/>
+              <w:rPr>
+                <w:rFonts w:ascii="Times New Roman" w:eastAsia="Times New Roman" w:hAnsi="Times New Roman" w:cs="Times New Roman"/>
+                <w:color w:val="000000" w:themeColor="text1"/>
+                <w:sz w:val="24"/>
+                <w:szCs w:val="24"/>
+              </w:rPr>
+            </w:pPr>
+            <w:r>
+              <w:rPr>
+                <w:rFonts w:ascii="Times New Roman" w:eastAsia="Times New Roman" w:hAnsi="Times New Roman" w:cs="Times New Roman"/>
+                <w:color w:val="000000" w:themeColor="text1"/>
+                <w:sz w:val="24"/>
+                <w:szCs w:val="24"/>
+              </w:rPr>
+              <w:t>5</w:t>
+            </w:r>
+          </w:p>
+        </w:tc>
+        <w:tc>
+          <w:tcPr>
+            <w:tcW w:w="2880" w:type="dxa"/>
+          </w:tcPr>
+          <w:p>
+            <w:pPr>
+              <w:spacing w:before="100" w:beforeAutospacing="1" w:after="100" w:afterAutospacing="1"/>
+              <w:rPr>
+                <w:rFonts w:ascii="Times New Roman" w:eastAsia="Times New Roman" w:hAnsi="Times New Roman" w:cs="Times New Roman"/>
+                <w:color w:val="000000" w:themeColor="text1"/>
+                <w:sz w:val="24"/>
+                <w:szCs w:val="24"/>
+              </w:rPr>
+            </w:pPr>
+            <w:r>
+              <w:rPr>
+                <w:rFonts w:ascii="Times New Roman" w:eastAsia="Times New Roman" w:hAnsi="Times New Roman" w:cs="Times New Roman"/>
+                <w:color w:val="000000" w:themeColor="text1"/>
+                <w:sz w:val="24"/>
+                <w:szCs w:val="24"/>
+              </w:rPr>
+              <w:t>7</w:t>
+            </w:r>
+          </w:p>
+        </w:tc>
+        <w:tc>
+          <w:tcPr>
+            <w:tcW w:w="2340" w:type="dxa"/>
+          </w:tcPr>
+          <w:p>
+            <w:pPr>
+              <w:spacing w:before="100" w:beforeAutospacing="1" w:after="100" w:afterAutospacing="1"/>
+              <w:rPr>
+                <w:rFonts w:ascii="Times New Roman" w:eastAsia="Times New Roman" w:hAnsi="Times New Roman" w:cs="Times New Roman"/>
+                <w:color w:val="000000" w:themeColor="text1"/>
+                <w:sz w:val="24"/>
+                <w:szCs w:val="24"/>
+              </w:rPr>
+            </w:pPr>
+            <w:r>
+              <w:rPr>
+                <w:rFonts w:ascii="Times New Roman" w:eastAsia="Times New Roman" w:hAnsi="Times New Roman" w:cs="Times New Roman"/>
+                <w:color w:val="000000" w:themeColor="text1"/>
+                <w:sz w:val="24"/>
+                <w:szCs w:val="24"/>
+              </w:rPr>
+              <w:t>434</w:t>
+            </w:r>
+          </w:p>
+        </w:tc>
+        <w:tc>
+          <w:tcPr>
+            <w:tcW w:w="3235" w:type="dxa"/>
+          </w:tcPr>
+          <w:p>
+            <w:pPr>
+              <w:spacing w:before="100" w:beforeAutospacing="1" w:after="100" w:afterAutospacing="1"/>
+              <w:rPr>
+                <w:rFonts w:ascii="Times New Roman" w:eastAsia="Times New Roman" w:hAnsi="Times New Roman" w:cs="Times New Roman"/>
+                <w:color w:val="000000" w:themeColor="text1"/>
+                <w:sz w:val="24"/>
+                <w:szCs w:val="24"/>
+              </w:rPr>
+            </w:pPr>
+            <w:r>
+              <w:rPr>
+                <w:rFonts w:ascii="Times New Roman" w:eastAsia="Times New Roman" w:hAnsi="Times New Roman" w:cs="Times New Roman"/>
+                <w:color w:val="000000" w:themeColor="text1"/>
+                <w:sz w:val="24"/>
+                <w:szCs w:val="24"/>
+              </w:rPr>
+              <w:t>0.0161</w:t>
+            </w:r>
+          </w:p>
+        </w:tc>
+      </w:tr>
+      <w:tr>
+        <w:tc>
+          <w:tcPr>
+            <w:tcW w:w="895" w:type="dxa"/>
+          </w:tcPr>
+          <w:p>
+            <w:pPr>
+              <w:spacing w:before="100" w:beforeAutospacing="1" w:after="100" w:afterAutospacing="1"/>
+              <w:rPr>
+                <w:rFonts w:ascii="Times New Roman" w:eastAsia="Times New Roman" w:hAnsi="Times New Roman" w:cs="Times New Roman"/>
+                <w:color w:val="000000" w:themeColor="text1"/>
+                <w:sz w:val="24"/>
+                <w:szCs w:val="24"/>
+              </w:rPr>
+            </w:pPr>
+            <w:r>
+              <w:rPr>
+                <w:rFonts w:ascii="Times New Roman" w:eastAsia="Times New Roman" w:hAnsi="Times New Roman" w:cs="Times New Roman"/>
+                <w:color w:val="000000" w:themeColor="text1"/>
+                <w:sz w:val="24"/>
+                <w:szCs w:val="24"/>
+              </w:rPr>
+              <w:t>6</w:t>
+            </w:r>
+          </w:p>
+        </w:tc>
+        <w:tc>
+          <w:tcPr>
+            <w:tcW w:w="2880" w:type="dxa"/>
+          </w:tcPr>
+          <w:p>
+            <w:pPr>
+              <w:spacing w:before="100" w:beforeAutospacing="1" w:after="100" w:afterAutospacing="1"/>
+              <w:rPr>
+                <w:rFonts w:ascii="Times New Roman" w:eastAsia="Times New Roman" w:hAnsi="Times New Roman" w:cs="Times New Roman"/>
+                <w:color w:val="000000" w:themeColor="text1"/>
+                <w:sz w:val="24"/>
+                <w:szCs w:val="24"/>
+              </w:rPr>
+            </w:pPr>
+            <w:r>
+              <w:rPr>
+                <w:rFonts w:ascii="Times New Roman" w:eastAsia="Times New Roman" w:hAnsi="Times New Roman" w:cs="Times New Roman"/>
+                <w:color w:val="000000" w:themeColor="text1"/>
+                <w:sz w:val="24"/>
+                <w:szCs w:val="24"/>
+              </w:rPr>
+              <w:t>36</w:t>
+            </w:r>
+          </w:p>
+        </w:tc>
+        <w:tc>
+          <w:tcPr>
+            <w:tcW w:w="2340" w:type="dxa"/>
+          </w:tcPr>
+          <w:p>
+            <w:pPr>
+              <w:spacing w:before="100" w:beforeAutospacing="1" w:after="100" w:afterAutospacing="1"/>
+              <w:rPr>
+                <w:rFonts w:ascii="Times New Roman" w:eastAsia="Times New Roman" w:hAnsi="Times New Roman" w:cs="Times New Roman"/>
+                <w:color w:val="000000" w:themeColor="text1"/>
+                <w:sz w:val="24"/>
+                <w:szCs w:val="24"/>
+              </w:rPr>
+            </w:pPr>
+            <w:r>
+              <w:rPr>
+                <w:rFonts w:ascii="Times New Roman" w:eastAsia="Times New Roman" w:hAnsi="Times New Roman" w:cs="Times New Roman"/>
+                <w:color w:val="000000" w:themeColor="text1"/>
+                <w:sz w:val="24"/>
+                <w:szCs w:val="24"/>
+              </w:rPr>
+              <w:t>501</w:t>
+            </w:r>
+          </w:p>
+        </w:tc>
+        <w:tc>
+          <w:tcPr>
+            <w:tcW w:w="3235" w:type="dxa"/>
+          </w:tcPr>
+          <w:p>
+            <w:pPr>
+              <w:spacing w:before="100" w:beforeAutospacing="1" w:after="100" w:afterAutospacing="1"/>
+              <w:rPr>
+                <w:rFonts w:ascii="Times New Roman" w:eastAsia="Times New Roman" w:hAnsi="Times New Roman" w:cs="Times New Roman"/>
+                <w:color w:val="000000" w:themeColor="text1"/>
+                <w:sz w:val="24"/>
+                <w:szCs w:val="24"/>
+              </w:rPr>
+            </w:pPr>
+            <w:r>
+              <w:rPr>
+                <w:rFonts w:ascii="Times New Roman" w:eastAsia="Times New Roman" w:hAnsi="Times New Roman" w:cs="Times New Roman"/>
+                <w:color w:val="000000" w:themeColor="text1"/>
+                <w:sz w:val="24"/>
+                <w:szCs w:val="24"/>
+              </w:rPr>
+              <w:t>0.0719</w:t>
+            </w:r>
+          </w:p>
+        </w:tc>
+      </w:tr>
+      <w:tr>
+        <w:tc>
+          <w:tcPr>
+            <w:tcW w:w="895" w:type="dxa"/>
+          </w:tcPr>
+          <w:p>
+            <w:pPr>
+              <w:spacing w:before="100" w:beforeAutospacing="1" w:after="100" w:afterAutospacing="1"/>
+              <w:rPr>
+                <w:rFonts w:ascii="Times New Roman" w:eastAsia="Times New Roman" w:hAnsi="Times New Roman" w:cs="Times New Roman"/>
+                <w:color w:val="000000" w:themeColor="text1"/>
+                <w:sz w:val="24"/>
+                <w:szCs w:val="24"/>
+              </w:rPr>
+            </w:pPr>
+            <w:r>
+              <w:rPr>
+                <w:rFonts w:ascii="Times New Roman" w:eastAsia="Times New Roman" w:hAnsi="Times New Roman" w:cs="Times New Roman"/>
+                <w:color w:val="000000" w:themeColor="text1"/>
+                <w:sz w:val="24"/>
+                <w:szCs w:val="24"/>
+              </w:rPr>
+              <w:t>7</w:t>
+            </w:r>
+          </w:p>
+        </w:tc>
+        <w:tc>
+          <w:tcPr>
+            <w:tcW w:w="2880" w:type="dxa"/>
+          </w:tcPr>
+          <w:p>
+            <w:pPr>
+              <w:spacing w:before="100" w:beforeAutospacing="1" w:after="100" w:afterAutospacing="1"/>
+              <w:rPr>
+                <w:rFonts w:ascii="Times New Roman" w:eastAsia="Times New Roman" w:hAnsi="Times New Roman" w:cs="Times New Roman"/>
+                <w:color w:val="000000" w:themeColor="text1"/>
+                <w:sz w:val="24"/>
+                <w:szCs w:val="24"/>
+              </w:rPr>
+            </w:pPr>
+            <w:r>
+              <w:rPr>
+                <w:rFonts w:ascii="Times New Roman" w:eastAsia="Times New Roman" w:hAnsi="Times New Roman" w:cs="Times New Roman"/>
+                <w:color w:val="000000" w:themeColor="text1"/>
+                <w:sz w:val="24"/>
+                <w:szCs w:val="24"/>
+              </w:rPr>
+              <w:t>198</w:t>
+            </w:r>
+          </w:p>
+        </w:tc>
+        <w:tc>
+          <w:tcPr>
+            <w:tcW w:w="2340" w:type="dxa"/>
+          </w:tcPr>
+          <w:p>
+            <w:pPr>
+              <w:spacing w:before="100" w:beforeAutospacing="1" w:after="100" w:afterAutospacing="1"/>
+              <w:rPr>
+                <w:rFonts w:ascii="Times New Roman" w:eastAsia="Times New Roman" w:hAnsi="Times New Roman" w:cs="Times New Roman"/>
+                <w:color w:val="000000" w:themeColor="text1"/>
+                <w:sz w:val="24"/>
+                <w:szCs w:val="24"/>
+              </w:rPr>
+            </w:pPr>
+            <w:r>
+              <w:rPr>
+                <w:rFonts w:ascii="Times New Roman" w:eastAsia="Times New Roman" w:hAnsi="Times New Roman" w:cs="Times New Roman"/>
+                <w:color w:val="000000" w:themeColor="text1"/>
+                <w:sz w:val="24"/>
+                <w:szCs w:val="24"/>
+              </w:rPr>
+              <w:t>551</w:t>
+            </w:r>
+          </w:p>
+        </w:tc>
+        <w:tc>
+          <w:tcPr>
+            <w:tcW w:w="3235" w:type="dxa"/>
+          </w:tcPr>
+          <w:p>
+            <w:pPr>
+              <w:spacing w:before="100" w:beforeAutospacing="1" w:after="100" w:afterAutospacing="1"/>
+              <w:rPr>
+                <w:rFonts w:ascii="Times New Roman" w:eastAsia="Times New Roman" w:hAnsi="Times New Roman" w:cs="Times New Roman"/>
+                <w:color w:val="000000" w:themeColor="text1"/>
+                <w:sz w:val="24"/>
+                <w:szCs w:val="24"/>
+              </w:rPr>
+            </w:pPr>
+            <w:r>
+              <w:rPr>
+                <w:rFonts w:ascii="Times New Roman" w:eastAsia="Times New Roman" w:hAnsi="Times New Roman" w:cs="Times New Roman"/>
+                <w:color w:val="000000" w:themeColor="text1"/>
+                <w:sz w:val="24"/>
+                <w:szCs w:val="24"/>
+              </w:rPr>
+              <w:t>0.359</w:t>
+            </w:r>
+          </w:p>
+        </w:tc>
+      </w:tr>
+      <w:tr>
+        <w:tc>
+          <w:tcPr>
+            <w:tcW w:w="895" w:type="dxa"/>
+          </w:tcPr>
+          <w:p>
+            <w:pPr>
+              <w:spacing w:before="100" w:beforeAutospacing="1" w:after="100" w:afterAutospacing="1"/>
+              <w:rPr>
+                <w:rFonts w:ascii="Times New Roman" w:eastAsia="Times New Roman" w:hAnsi="Times New Roman" w:cs="Times New Roman"/>
+                <w:color w:val="000000" w:themeColor="text1"/>
+                <w:sz w:val="24"/>
+                <w:szCs w:val="24"/>
+              </w:rPr>
+            </w:pPr>
+            <w:r>
+              <w:rPr>
+                <w:rFonts w:ascii="Times New Roman" w:eastAsia="Times New Roman" w:hAnsi="Times New Roman" w:cs="Times New Roman"/>
+                <w:color w:val="000000" w:themeColor="text1"/>
+                <w:sz w:val="24"/>
+                <w:szCs w:val="24"/>
+              </w:rPr>
+              <w:t>8</w:t>
+            </w:r>
+          </w:p>
+        </w:tc>
+        <w:tc>
+          <w:tcPr>
+            <w:tcW w:w="2880" w:type="dxa"/>
+          </w:tcPr>
+          <w:p>
+            <w:pPr>
+              <w:spacing w:before="100" w:beforeAutospacing="1" w:after="100" w:afterAutospacing="1"/>
+              <w:rPr>
+                <w:rFonts w:ascii="Times New Roman" w:eastAsia="Times New Roman" w:hAnsi="Times New Roman" w:cs="Times New Roman"/>
+                <w:color w:val="000000" w:themeColor="text1"/>
+                <w:sz w:val="24"/>
+                <w:szCs w:val="24"/>
+              </w:rPr>
+            </w:pPr>
+            <w:r>
+              <w:rPr>
+                <w:rFonts w:ascii="Times New Roman" w:eastAsia="Times New Roman" w:hAnsi="Times New Roman" w:cs="Times New Roman"/>
+                <w:color w:val="000000" w:themeColor="text1"/>
+                <w:sz w:val="24"/>
+                <w:szCs w:val="24"/>
+              </w:rPr>
+              <w:t>17</w:t>
+            </w:r>
+          </w:p>
+        </w:tc>
+        <w:tc>
+          <w:tcPr>
+            <w:tcW w:w="2340" w:type="dxa"/>
+          </w:tcPr>
+          <w:p>
+            <w:pPr>
+              <w:spacing w:before="100" w:beforeAutospacing="1" w:after="100" w:afterAutospacing="1"/>
+              <w:rPr>
+                <w:rFonts w:ascii="Times New Roman" w:eastAsia="Times New Roman" w:hAnsi="Times New Roman" w:cs="Times New Roman"/>
+                <w:color w:val="000000" w:themeColor="text1"/>
+                <w:sz w:val="24"/>
+                <w:szCs w:val="24"/>
+              </w:rPr>
+            </w:pPr>
+            <w:r>
+              <w:rPr>
+                <w:rFonts w:ascii="Times New Roman" w:eastAsia="Times New Roman" w:hAnsi="Times New Roman" w:cs="Times New Roman"/>
+                <w:color w:val="000000" w:themeColor="text1"/>
+                <w:sz w:val="24"/>
+                <w:szCs w:val="24"/>
+              </w:rPr>
+              <w:t>462</w:t>
+            </w:r>
+          </w:p>
+        </w:tc>
+        <w:tc>
+          <w:tcPr>
+            <w:tcW w:w="3235" w:type="dxa"/>
+          </w:tcPr>
+          <w:p>
+            <w:pPr>
+              <w:spacing w:before="100" w:beforeAutospacing="1" w:after="100" w:afterAutospacing="1"/>
+              <w:rPr>
+                <w:rFonts w:ascii="Times New Roman" w:eastAsia="Times New Roman" w:hAnsi="Times New Roman" w:cs="Times New Roman"/>
+                <w:color w:val="000000" w:themeColor="text1"/>
+                <w:sz w:val="24"/>
+                <w:szCs w:val="24"/>
+              </w:rPr>
+            </w:pPr>
+            <w:r>
+              <w:rPr>
+                <w:rFonts w:ascii="Times New Roman" w:eastAsia="Times New Roman" w:hAnsi="Times New Roman" w:cs="Times New Roman"/>
+                <w:color w:val="000000" w:themeColor="text1"/>
+                <w:sz w:val="24"/>
+                <w:szCs w:val="24"/>
+              </w:rPr>
+              <w:t>0.0368</w:t>
+            </w:r>
+          </w:p>
+        </w:tc>
+      </w:tr>
+      <w:tr>
+        <w:tc>
+          <w:tcPr>
+            <w:tcW w:w="895" w:type="dxa"/>
+          </w:tcPr>
+          <w:p>
+            <w:pPr>
+              <w:spacing w:before="100" w:beforeAutospacing="1" w:after="100" w:afterAutospacing="1"/>
+              <w:rPr>
+                <w:rFonts w:ascii="Times New Roman" w:eastAsia="Times New Roman" w:hAnsi="Times New Roman" w:cs="Times New Roman"/>
+                <w:color w:val="000000" w:themeColor="text1"/>
+                <w:sz w:val="24"/>
+                <w:szCs w:val="24"/>
+              </w:rPr>
+            </w:pPr>
+            <w:r>
+              <w:rPr>
+                <w:rFonts w:ascii="Times New Roman" w:eastAsia="Times New Roman" w:hAnsi="Times New Roman" w:cs="Times New Roman"/>
+                <w:color w:val="000000" w:themeColor="text1"/>
+                <w:sz w:val="24"/>
+                <w:szCs w:val="24"/>
+              </w:rPr>
+              <w:t>9</w:t>
+            </w:r>
+          </w:p>
+        </w:tc>
+        <w:tc>
+          <w:tcPr>
+            <w:tcW w:w="2880" w:type="dxa"/>
+          </w:tcPr>
+          <w:p>
+            <w:pPr>
+              <w:spacing w:before="100" w:beforeAutospacing="1" w:after="100" w:afterAutospacing="1"/>
+              <w:rPr>
+                <w:rFonts w:ascii="Times New Roman" w:eastAsia="Times New Roman" w:hAnsi="Times New Roman" w:cs="Times New Roman"/>
+                <w:color w:val="000000" w:themeColor="text1"/>
+                <w:sz w:val="24"/>
+                <w:szCs w:val="24"/>
+              </w:rPr>
+            </w:pPr>
+            <w:r>
+              <w:rPr>
+                <w:rFonts w:ascii="Times New Roman" w:eastAsia="Times New Roman" w:hAnsi="Times New Roman" w:cs="Times New Roman"/>
+                <w:color w:val="000000" w:themeColor="text1"/>
+                <w:sz w:val="24"/>
+                <w:szCs w:val="24"/>
+              </w:rPr>
+              <w:t>50</w:t>
+            </w:r>
+          </w:p>
+        </w:tc>
+        <w:tc>
+          <w:tcPr>
+            <w:tcW w:w="2340" w:type="dxa"/>
+          </w:tcPr>
+          <w:p>
+            <w:pPr>
+              <w:spacing w:before="100" w:beforeAutospacing="1" w:after="100" w:afterAutospacing="1"/>
+              <w:rPr>
+                <w:rFonts w:ascii="Times New Roman" w:eastAsia="Times New Roman" w:hAnsi="Times New Roman" w:cs="Times New Roman"/>
+                <w:color w:val="000000" w:themeColor="text1"/>
+                <w:sz w:val="24"/>
+                <w:szCs w:val="24"/>
+              </w:rPr>
+            </w:pPr>
+            <w:r>
+              <w:rPr>
+                <w:rFonts w:ascii="Times New Roman" w:eastAsia="Times New Roman" w:hAnsi="Times New Roman" w:cs="Times New Roman"/>
+                <w:color w:val="000000" w:themeColor="text1"/>
+                <w:sz w:val="24"/>
+                <w:szCs w:val="24"/>
+              </w:rPr>
+              <w:t>495</w:t>
+            </w:r>
+          </w:p>
+        </w:tc>
+        <w:tc>
+          <w:tcPr>
+            <w:tcW w:w="3235" w:type="dxa"/>
+          </w:tcPr>
+          <w:p>
+            <w:pPr>
+              <w:spacing w:before="100" w:beforeAutospacing="1" w:after="100" w:afterAutospacing="1"/>
+              <w:rPr>
+                <w:rFonts w:ascii="Times New Roman" w:eastAsia="Times New Roman" w:hAnsi="Times New Roman" w:cs="Times New Roman"/>
+                <w:color w:val="000000" w:themeColor="text1"/>
+                <w:sz w:val="24"/>
+                <w:szCs w:val="24"/>
+              </w:rPr>
+            </w:pPr>
+            <w:r>
+              <w:rPr>
+                <w:rFonts w:ascii="Times New Roman" w:eastAsia="Times New Roman" w:hAnsi="Times New Roman" w:cs="Times New Roman"/>
+                <w:color w:val="000000" w:themeColor="text1"/>
+                <w:sz w:val="24"/>
+                <w:szCs w:val="24"/>
+              </w:rPr>
+              <w:t>0.101</w:t>
+            </w:r>
+          </w:p>
+        </w:tc>
+      </w:tr>
+    </w:tbl>
+    <w:p>
+      <w:pPr>
+        <w:shd w:val="clear" w:color="auto" w:fill="FFFFFF"/>
+        <w:spacing w:before="100" w:beforeAutospacing="1" w:after="100" w:afterAutospacing="1" w:line="240" w:lineRule="auto"/>
+        <w:rPr>
+          <w:rFonts w:ascii="Times New Roman" w:eastAsia="Times New Roman" w:hAnsi="Times New Roman" w:cs="Times New Roman"/>
+          <w:color w:val="000000" w:themeColor="text1"/>
+          <w:sz w:val="24"/>
+          <w:szCs w:val="24"/>
+        </w:rPr>
+      </w:pPr>
+      <w:r>
+        <w:rPr>
+          <w:rFonts w:ascii="Times New Roman" w:eastAsia="Times New Roman" w:hAnsi="Times New Roman" w:cs="Times New Roman"/>
+          <w:color w:val="000000" w:themeColor="text1"/>
+          <w:sz w:val="24"/>
+          <w:szCs w:val="24"/>
+        </w:rPr>
+        <w:t>Therefore, for this particular neuron, w</w:t>
+      </w:r>
+      <w:r>
+        <w:rPr>
+          <w:rFonts w:ascii="Times New Roman" w:eastAsia="Times New Roman" w:hAnsi="Times New Roman" w:cs="Times New Roman"/>
+          <w:color w:val="000000" w:themeColor="text1"/>
+          <w:sz w:val="24"/>
+          <w:szCs w:val="24"/>
+        </w:rPr>
+        <w:t>ith a labeled image of a</w:t>
+      </w:r>
+      <w:r>
+        <w:rPr>
+          <w:rFonts w:ascii="Times New Roman" w:eastAsia="Times New Roman" w:hAnsi="Times New Roman" w:cs="Times New Roman"/>
+          <w:color w:val="000000" w:themeColor="text1"/>
+          <w:sz w:val="24"/>
+          <w:szCs w:val="24"/>
+        </w:rPr>
+        <w:t xml:space="preserve"> </w:t>
+      </w:r>
+      <w:r>
+        <w:rPr>
+          <w:rFonts w:ascii="Times New Roman" w:eastAsia="Times New Roman" w:hAnsi="Times New Roman" w:cs="Times New Roman"/>
+          <w:color w:val="000000" w:themeColor="text1"/>
+          <w:sz w:val="24"/>
+          <w:szCs w:val="24"/>
+        </w:rPr>
+        <w:t xml:space="preserve">2, 3, 4, 5, or 6, the </w:t>
+      </w:r>
+      <w:r>
+        <w:rPr>
+          <w:rFonts w:ascii="Times New Roman" w:eastAsia="Times New Roman" w:hAnsi="Times New Roman" w:cs="Times New Roman"/>
+          <w:color w:val="000000" w:themeColor="text1"/>
+          <w:sz w:val="24"/>
+          <w:szCs w:val="24"/>
+        </w:rPr>
+        <w:t xml:space="preserve">neuron experiences very consistent activation (less than 10% are more than a standard deviation above or below the mean activation value experienced from all 5000 images). Interestingly, this neuron </w:t>
+      </w:r>
+      <w:r>
+        <w:rPr>
+          <w:rFonts w:ascii="Times New Roman" w:eastAsia="Times New Roman" w:hAnsi="Times New Roman" w:cs="Times New Roman"/>
+          <w:color w:val="000000" w:themeColor="text1"/>
+          <w:sz w:val="24"/>
+          <w:szCs w:val="24"/>
+        </w:rPr>
+        <w:lastRenderedPageBreak/>
+        <w:t>was tested 5001 times, and only 16.5% of those activations were beyond a standard deviation away from the mean. For a normal distribution, approximately 32% of the values would be a standard deviation away from the mean, suggesting that heavily skewed values have increased the variance.</w:t>
+      </w:r>
+    </w:p>
+    <w:p>
+      <w:pPr>
+        <w:shd w:val="clear" w:color="auto" w:fill="FFFFFF"/>
+        <w:spacing w:before="100" w:beforeAutospacing="1" w:after="100" w:afterAutospacing="1" w:line="240" w:lineRule="auto"/>
+        <w:rPr>
+          <w:rFonts w:ascii="Times New Roman" w:eastAsia="Times New Roman" w:hAnsi="Times New Roman" w:cs="Times New Roman"/>
+          <w:color w:val="000000" w:themeColor="text1"/>
+          <w:sz w:val="24"/>
+          <w:szCs w:val="24"/>
+        </w:rPr>
+      </w:pPr>
+      <w:r>
+        <w:rPr>
+          <w:rFonts w:ascii="Times New Roman" w:eastAsia="Times New Roman" w:hAnsi="Times New Roman" w:cs="Times New Roman"/>
+          <w:color w:val="000000" w:themeColor="text1"/>
+          <w:sz w:val="24"/>
+          <w:szCs w:val="24"/>
+        </w:rPr>
+        <w:t>Of the 5001 benign images (with each image activating each of the 128 neurons), 14.8% were calculated as being beyond one standard deviation away from a neuron’s specific mean and standard deviation, which equates to 19 out of 128 neurons per image.</w:t>
       </w:r>
     </w:p>
     <w:p>
@@ -2271,7 +3879,6 @@
         </w:rPr>
         <w:t xml:space="preserve">. </w:t>
       </w:r>
-      <w:proofErr w:type="gramStart"/>
       <w:r>
         <w:rPr>
           <w:rFonts w:ascii="Times New Roman" w:eastAsia="Times New Roman" w:hAnsi="Times New Roman" w:cs="Times New Roman"/>
@@ -2279,9 +3886,8 @@
           <w:sz w:val="24"/>
           <w:szCs w:val="24"/>
         </w:rPr>
-        <w:t>Is</w:t>
-      </w:r>
-      <w:proofErr w:type="gramEnd"/>
+        <w:t>Doe</w:t>
+      </w:r>
       <w:r>
         <w:rPr>
           <w:rFonts w:ascii="Times New Roman" w:eastAsia="Times New Roman" w:hAnsi="Times New Roman" w:cs="Times New Roman"/>
@@ -2289,7 +3895,7 @@
           <w:sz w:val="24"/>
           <w:szCs w:val="24"/>
         </w:rPr>
-        <w:t xml:space="preserve"> the adversarial example have activations outside the norm more often for both classes? Just one? By how much? Does this number change with smaller perturbations (</w:t>
+        <w:t>s the adversarial example have activations outside the norm more often for both classes? Just one? By how much? Does this number change with smaller perturbations (</w:t>
       </w:r>
       <w:proofErr w:type="spellStart"/>
       <w:r>
@@ -2334,9 +3940,9 @@
           <w:sz w:val="24"/>
           <w:szCs w:val="24"/>
         </w:rPr>
-        <w:t xml:space="preserve">We’ll be using </w:t>
-      </w:r>
-      <w:proofErr w:type="gramStart"/>
+        <w:t>Bonus: implement the MNIST model in the tutorial in 2.d above, and also calculate mean/</w:t>
+      </w:r>
+      <w:proofErr w:type="spellStart"/>
       <w:r>
         <w:rPr>
           <w:rFonts w:ascii="Times New Roman" w:eastAsia="Times New Roman" w:hAnsi="Times New Roman" w:cs="Times New Roman"/>
@@ -2344,9 +3950,9 @@
           <w:sz w:val="24"/>
           <w:szCs w:val="24"/>
         </w:rPr>
-        <w:t>this values</w:t>
-      </w:r>
-      <w:proofErr w:type="gramEnd"/>
+        <w:t>stdev</w:t>
+      </w:r>
+      <w:proofErr w:type="spellEnd"/>
       <w:r>
         <w:rPr>
           <w:rFonts w:ascii="Times New Roman" w:eastAsia="Times New Roman" w:hAnsi="Times New Roman" w:cs="Times New Roman"/>
@@ -2354,7 +3960,7 @@
           <w:sz w:val="24"/>
           <w:szCs w:val="24"/>
         </w:rPr>
-        <w:t xml:space="preserve"> to calculate the </w:t>
+        <w:t xml:space="preserve"> values for the </w:t>
       </w:r>
       <w:proofErr w:type="spellStart"/>
       <w:r>
@@ -2364,7 +3970,7 @@
           <w:sz w:val="24"/>
           <w:szCs w:val="24"/>
         </w:rPr>
-        <w:t>Mahalanobis</w:t>
+        <w:t>Maxpooling</w:t>
       </w:r>
       <w:proofErr w:type="spellEnd"/>
       <w:r>
@@ -2374,112 +3980,7 @@
           <w:sz w:val="24"/>
           <w:szCs w:val="24"/>
         </w:rPr>
-        <w:t xml:space="preserve"> distance from a given point (an adversarial example) to a distribution (the range of activation values seen in the training data). But </w:t>
-      </w:r>
-      <w:proofErr w:type="gramStart"/>
-      <w:r>
-        <w:rPr>
-          <w:rFonts w:ascii="Times New Roman" w:eastAsia="Times New Roman" w:hAnsi="Times New Roman" w:cs="Times New Roman"/>
-          <w:color w:val="C00000"/>
-          <w:sz w:val="24"/>
-          <w:szCs w:val="24"/>
-        </w:rPr>
-        <w:t>that’ll</w:t>
-      </w:r>
-      <w:proofErr w:type="gramEnd"/>
-      <w:r>
-        <w:rPr>
-          <w:rFonts w:ascii="Times New Roman" w:eastAsia="Times New Roman" w:hAnsi="Times New Roman" w:cs="Times New Roman"/>
-          <w:color w:val="C00000"/>
-          <w:sz w:val="24"/>
-          <w:szCs w:val="24"/>
-        </w:rPr>
-        <w:t xml:space="preserve"> be for next week, since I think this is enough for now!</w:t>
-      </w:r>
-    </w:p>
-    <w:p>
-      <w:pPr>
-        <w:numPr>
-          <w:ilvl w:val="1"/>
-          <w:numId w:val="3"/>
-        </w:numPr>
-        <w:shd w:val="clear" w:color="auto" w:fill="FFFFFF"/>
-        <w:spacing w:before="100" w:beforeAutospacing="1" w:after="100" w:afterAutospacing="1" w:line="240" w:lineRule="auto"/>
-        <w:rPr>
-          <w:rFonts w:ascii="Times New Roman" w:eastAsia="Times New Roman" w:hAnsi="Times New Roman" w:cs="Times New Roman"/>
-          <w:color w:val="C00000"/>
-          <w:sz w:val="24"/>
-          <w:szCs w:val="24"/>
-        </w:rPr>
-      </w:pPr>
-      <w:r>
-        <w:rPr>
-          <w:rFonts w:ascii="Times New Roman" w:eastAsia="Times New Roman" w:hAnsi="Times New Roman" w:cs="Times New Roman"/>
-          <w:color w:val="C00000"/>
-          <w:sz w:val="24"/>
-          <w:szCs w:val="24"/>
-        </w:rPr>
-        <w:t>Bonus: implement the MNIST model in the tutorial in 2.d above, and also calculate mean/</w:t>
-      </w:r>
-      <w:proofErr w:type="spellStart"/>
-      <w:r>
-        <w:rPr>
-          <w:rFonts w:ascii="Times New Roman" w:eastAsia="Times New Roman" w:hAnsi="Times New Roman" w:cs="Times New Roman"/>
-          <w:color w:val="C00000"/>
-          <w:sz w:val="24"/>
-          <w:szCs w:val="24"/>
-        </w:rPr>
-        <w:t>stdev</w:t>
-      </w:r>
-      <w:proofErr w:type="spellEnd"/>
-      <w:r>
-        <w:rPr>
-          <w:rFonts w:ascii="Times New Roman" w:eastAsia="Times New Roman" w:hAnsi="Times New Roman" w:cs="Times New Roman"/>
-          <w:color w:val="C00000"/>
-          <w:sz w:val="24"/>
-          <w:szCs w:val="24"/>
-        </w:rPr>
-        <w:t xml:space="preserve"> values for the </w:t>
-      </w:r>
-      <w:proofErr w:type="spellStart"/>
-      <w:r>
-        <w:rPr>
-          <w:rFonts w:ascii="Times New Roman" w:eastAsia="Times New Roman" w:hAnsi="Times New Roman" w:cs="Times New Roman"/>
-          <w:color w:val="C00000"/>
-          <w:sz w:val="24"/>
-          <w:szCs w:val="24"/>
-        </w:rPr>
-        <w:t>Maxpooling</w:t>
-      </w:r>
-      <w:proofErr w:type="spellEnd"/>
-      <w:r>
-        <w:rPr>
-          <w:rFonts w:ascii="Times New Roman" w:eastAsia="Times New Roman" w:hAnsi="Times New Roman" w:cs="Times New Roman"/>
-          <w:color w:val="C00000"/>
-          <w:sz w:val="24"/>
-          <w:szCs w:val="24"/>
-        </w:rPr>
-        <w:t xml:space="preserve"> layer in addition to the dense layer right before the </w:t>
-      </w:r>
-      <w:proofErr w:type="gramStart"/>
-      <w:r>
-        <w:rPr>
-          <w:rFonts w:ascii="Times New Roman" w:eastAsia="Times New Roman" w:hAnsi="Times New Roman" w:cs="Times New Roman"/>
-          <w:color w:val="C00000"/>
-          <w:sz w:val="24"/>
-          <w:szCs w:val="24"/>
-        </w:rPr>
-        <w:t>10 value</w:t>
-      </w:r>
-      <w:proofErr w:type="gramEnd"/>
-      <w:r>
-        <w:rPr>
-          <w:rFonts w:ascii="Times New Roman" w:eastAsia="Times New Roman" w:hAnsi="Times New Roman" w:cs="Times New Roman"/>
-          <w:color w:val="C00000"/>
-          <w:sz w:val="24"/>
-          <w:szCs w:val="24"/>
-        </w:rPr>
-        <w:t xml:space="preserve"> logit dense layer at the end.</w:t>
+        <w:t xml:space="preserve"> layer in addition to the dense layer right before the 10 value logit dense layer at the end.</w:t>
       </w:r>
     </w:p>
     <w:sectPr>
@@ -2522,7 +4023,7 @@
         <w:ind w:left="1440" w:hanging="360"/>
       </w:pPr>
     </w:lvl>
-    <w:lvl w:ilvl="2" w:tentative="1">
+    <w:lvl w:ilvl="2">
       <w:start w:val="1"/>
       <w:numFmt w:val="decimal"/>
       <w:lvlText w:val="%3."/>
@@ -2534,7 +4035,7 @@
         <w:ind w:left="2160" w:hanging="360"/>
       </w:pPr>
     </w:lvl>
-    <w:lvl w:ilvl="3" w:tentative="1">
+    <w:lvl w:ilvl="3">
       <w:start w:val="1"/>
       <w:numFmt w:val="decimal"/>
       <w:lvlText w:val="%4."/>
@@ -3311,6 +4812,25 @@
       <w:u w:val="single"/>
     </w:rPr>
   </w:style>
+  <w:style w:type="table" w:styleId="TableGrid">
+    <w:name w:val="Table Grid"/>
+    <w:basedOn w:val="TableNormal"/>
+    <w:uiPriority w:val="39"/>
+    <w:rsid w:val="002F36DD"/>
+    <w:pPr>
+      <w:spacing w:after="0" w:line="240" w:lineRule="auto"/>
+    </w:pPr>
+    <w:tblPr>
+      <w:tblBorders>
+        <w:top w:val="single" w:sz="4" w:space="0" w:color="auto"/>
+        <w:left w:val="single" w:sz="4" w:space="0" w:color="auto"/>
+        <w:bottom w:val="single" w:sz="4" w:space="0" w:color="auto"/>
+        <w:right w:val="single" w:sz="4" w:space="0" w:color="auto"/>
+        <w:insideH w:val="single" w:sz="4" w:space="0" w:color="auto"/>
+        <w:insideV w:val="single" w:sz="4" w:space="0" w:color="auto"/>
+      </w:tblBorders>
+    </w:tblPr>
+  </w:style>
 </w:styles>
 </file>
 

</xml_diff>